<commit_message>
patterns module is created
</commit_message>
<xml_diff>
--- a/guide.docx
+++ b/guide.docx
@@ -4,6 +4,15 @@
   <w:body>
     <w:sdt>
       <w:sdtPr>
+        <w:rPr>
+          <w:rFonts w:asciiTheme="minorHAnsi" w:eastAsiaTheme="minorEastAsia" w:hAnsiTheme="minorHAnsi" w:cstheme="minorBidi"/>
+          <w:color w:val="auto"/>
+          <w:kern w:val="2"/>
+          <w:sz w:val="24"/>
+          <w:szCs w:val="24"/>
+          <w:lang w:eastAsia="ja-JP" w:bidi="he-IL"/>
+          <w14:ligatures w14:val="standardContextual"/>
+        </w:rPr>
         <w:id w:val="-260532618"/>
         <w:docPartObj>
           <w:docPartGallery w:val="Table of Contents"/>
@@ -12,16 +21,9 @@
       </w:sdtPr>
       <w:sdtEndPr>
         <w:rPr>
-          <w:rFonts w:asciiTheme="minorHAnsi" w:eastAsiaTheme="minorEastAsia" w:hAnsiTheme="minorHAnsi" w:cstheme="minorBidi"/>
           <w:b/>
           <w:bCs/>
           <w:noProof/>
-          <w:color w:val="auto"/>
-          <w:kern w:val="2"/>
-          <w:sz w:val="24"/>
-          <w:szCs w:val="24"/>
-          <w:lang w:eastAsia="ja-JP" w:bidi="he-IL"/>
-          <w14:ligatures w14:val="standardContextual"/>
         </w:rPr>
       </w:sdtEndPr>
       <w:sdtContent>
@@ -200,7 +202,6 @@
         <w:t xml:space="preserve"> </w:t>
       </w:r>
       <w:proofErr w:type="spellStart"/>
-      <w:proofErr w:type="gramStart"/>
       <w:r>
         <w:rPr>
           <w:lang w:val="en-IN"/>
@@ -208,7 +209,6 @@
         <w:t>archetype:generate</w:t>
       </w:r>
       <w:proofErr w:type="spellEnd"/>
-      <w:proofErr w:type="gramEnd"/>
       <w:r>
         <w:rPr>
           <w:lang w:val="en-IN"/>
@@ -457,7 +457,6 @@
         <w:t xml:space="preserve"> </w:t>
       </w:r>
       <w:proofErr w:type="spellStart"/>
-      <w:proofErr w:type="gramStart"/>
       <w:r>
         <w:rPr>
           <w:lang w:val="en-IN"/>
@@ -465,7 +464,6 @@
         <w:t>archetype:generate</w:t>
       </w:r>
       <w:proofErr w:type="spellEnd"/>
-      <w:proofErr w:type="gramEnd"/>
       <w:r>
         <w:rPr>
           <w:lang w:val="en-IN"/>
@@ -491,7 +489,13 @@
         <w:rPr>
           <w:lang w:val="en-IN"/>
         </w:rPr>
-        <w:t>com.baeldung</w:t>
+        <w:t>com.</w:t>
+      </w:r>
+      <w:r>
+        <w:rPr>
+          <w:lang w:val="en-IN"/>
+        </w:rPr>
+        <w:t>javalab</w:t>
       </w:r>
       <w:proofErr w:type="spellEnd"/>
       <w:r>
@@ -542,7 +546,6 @@
         <w:t xml:space="preserve"> </w:t>
       </w:r>
       <w:proofErr w:type="spellStart"/>
-      <w:proofErr w:type="gramStart"/>
       <w:r>
         <w:rPr>
           <w:lang w:val="en-IN"/>
@@ -550,7 +553,6 @@
         <w:t>archetype:generate</w:t>
       </w:r>
       <w:proofErr w:type="spellEnd"/>
-      <w:proofErr w:type="gramEnd"/>
       <w:r>
         <w:rPr>
           <w:lang w:val="en-IN"/>
@@ -576,7 +578,13 @@
         <w:rPr>
           <w:lang w:val="en-IN"/>
         </w:rPr>
-        <w:t>com.baeldung</w:t>
+        <w:t>com.</w:t>
+      </w:r>
+      <w:r>
+        <w:rPr>
+          <w:lang w:val="en-IN"/>
+        </w:rPr>
+        <w:t>javalab</w:t>
       </w:r>
       <w:proofErr w:type="spellEnd"/>
       <w:r>

</xml_diff>

<commit_message>
Reflection vs Proxy vs MethodHandle is tried
</commit_message>
<xml_diff>
--- a/guide.docx
+++ b/guide.docx
@@ -54,7 +54,7 @@
           <w:r>
             <w:fldChar w:fldCharType="separate"/>
           </w:r>
-          <w:hyperlink w:anchor="_Toc184595015" w:history="1">
+          <w:hyperlink w:anchor="_Toc184766092" w:history="1">
             <w:r>
               <w:rPr>
                 <w:rStyle w:val="Hyperlink"/>
@@ -82,7 +82,7 @@
                 <w:noProof/>
                 <w:webHidden/>
               </w:rPr>
-              <w:instrText xml:space="preserve"> PAGEREF _Toc184595015 \h </w:instrText>
+              <w:instrText xml:space="preserve"> PAGEREF _Toc184766092 \h </w:instrText>
             </w:r>
             <w:r>
               <w:rPr>
@@ -123,7 +123,7 @@
               <w:noProof/>
             </w:rPr>
           </w:pPr>
-          <w:hyperlink w:anchor="_Toc184595016" w:history="1">
+          <w:hyperlink w:anchor="_Toc184766093" w:history="1">
             <w:r>
               <w:rPr>
                 <w:rStyle w:val="Hyperlink"/>
@@ -151,7 +151,7 @@
                 <w:noProof/>
                 <w:webHidden/>
               </w:rPr>
-              <w:instrText xml:space="preserve"> PAGEREF _Toc184595016 \h </w:instrText>
+              <w:instrText xml:space="preserve"> PAGEREF _Toc184766093 \h </w:instrText>
             </w:r>
             <w:r>
               <w:rPr>
@@ -183,6 +183,75 @@
           </w:hyperlink>
         </w:p>
         <w:p>
+          <w:pPr>
+            <w:pStyle w:val="TOC1"/>
+            <w:tabs>
+              <w:tab w:val="right" w:leader="dot" w:pos="9350"/>
+            </w:tabs>
+            <w:rPr>
+              <w:noProof/>
+            </w:rPr>
+          </w:pPr>
+          <w:hyperlink w:anchor="_Toc184766094" w:history="1">
+            <w:r>
+              <w:rPr>
+                <w:rStyle w:val="Hyperlink"/>
+                <w:noProof/>
+                <w:lang w:val="en-IN"/>
+              </w:rPr>
+              <w:t>Reflection vs Proxies vs Method handlers</w:t>
+            </w:r>
+            <w:r>
+              <w:rPr>
+                <w:noProof/>
+                <w:webHidden/>
+              </w:rPr>
+              <w:tab/>
+            </w:r>
+            <w:r>
+              <w:rPr>
+                <w:noProof/>
+                <w:webHidden/>
+              </w:rPr>
+              <w:fldChar w:fldCharType="begin"/>
+            </w:r>
+            <w:r>
+              <w:rPr>
+                <w:noProof/>
+                <w:webHidden/>
+              </w:rPr>
+              <w:instrText xml:space="preserve"> PAGEREF _Toc184766094 \h </w:instrText>
+            </w:r>
+            <w:r>
+              <w:rPr>
+                <w:noProof/>
+                <w:webHidden/>
+              </w:rPr>
+            </w:r>
+            <w:r>
+              <w:rPr>
+                <w:noProof/>
+                <w:webHidden/>
+              </w:rPr>
+              <w:fldChar w:fldCharType="separate"/>
+            </w:r>
+            <w:r>
+              <w:rPr>
+                <w:noProof/>
+                <w:webHidden/>
+              </w:rPr>
+              <w:t>4</w:t>
+            </w:r>
+            <w:r>
+              <w:rPr>
+                <w:noProof/>
+                <w:webHidden/>
+              </w:rPr>
+              <w:fldChar w:fldCharType="end"/>
+            </w:r>
+          </w:hyperlink>
+        </w:p>
+        <w:p>
           <w:r>
             <w:rPr>
               <w:b/>
@@ -215,7 +284,7 @@
           <w:lang w:val="en-IN"/>
         </w:rPr>
       </w:pPr>
-      <w:bookmarkStart w:id="0" w:name="_Toc184595015"/>
+      <w:bookmarkStart w:id="0" w:name="_Toc184766092"/>
       <w:r>
         <w:rPr>
           <w:lang w:val="en-IN"/>
@@ -255,76 +324,7 @@
           <w:lang w:val="en-IN"/>
         </w:rPr>
         <w:tab/>
-      </w:r>
-      <w:proofErr w:type="spellStart"/>
-      <w:r>
-        <w:rPr>
-          <w:lang w:val="en-IN"/>
-        </w:rPr>
-        <w:t>mvn</w:t>
-      </w:r>
-      <w:proofErr w:type="spellEnd"/>
-      <w:r>
-        <w:rPr>
-          <w:lang w:val="en-IN"/>
-        </w:rPr>
-        <w:t xml:space="preserve"> </w:t>
-      </w:r>
-      <w:proofErr w:type="spellStart"/>
-      <w:r>
-        <w:rPr>
-          <w:lang w:val="en-IN"/>
-        </w:rPr>
-        <w:t>archetype:generate</w:t>
-      </w:r>
-      <w:proofErr w:type="spellEnd"/>
-      <w:r>
-        <w:rPr>
-          <w:lang w:val="en-IN"/>
-        </w:rPr>
-        <w:t xml:space="preserve"> -</w:t>
-      </w:r>
-      <w:proofErr w:type="spellStart"/>
-      <w:r>
-        <w:rPr>
-          <w:lang w:val="en-IN"/>
-        </w:rPr>
-        <w:t>DgroupId</w:t>
-      </w:r>
-      <w:proofErr w:type="spellEnd"/>
-      <w:r>
-        <w:rPr>
-          <w:lang w:val="en-IN"/>
-        </w:rPr>
-        <w:t>=</w:t>
-      </w:r>
-      <w:proofErr w:type="spellStart"/>
-      <w:r>
-        <w:rPr>
-          <w:lang w:val="en-IN"/>
-        </w:rPr>
-        <w:t>com.javalab</w:t>
-      </w:r>
-      <w:proofErr w:type="spellEnd"/>
-      <w:r>
-        <w:rPr>
-          <w:lang w:val="en-IN"/>
-        </w:rPr>
-        <w:t xml:space="preserve"> -</w:t>
-      </w:r>
-      <w:proofErr w:type="spellStart"/>
-      <w:r>
-        <w:rPr>
-          <w:lang w:val="en-IN"/>
-        </w:rPr>
-        <w:t>DartifactId</w:t>
-      </w:r>
-      <w:proofErr w:type="spellEnd"/>
-      <w:r>
-        <w:rPr>
-          <w:lang w:val="en-IN"/>
-        </w:rPr>
-        <w:t>=parent-project</w:t>
+        <w:t>mvn archetype:generate -DgroupId=com.javalab -DartifactId=parent-project</w:t>
       </w:r>
     </w:p>
     <w:p>
@@ -510,55 +510,7 @@
           <w:lang w:val="en-IN"/>
         </w:rPr>
         <w:tab/>
-      </w:r>
-      <w:proofErr w:type="spellStart"/>
-      <w:r>
-        <w:rPr>
-          <w:lang w:val="en-IN"/>
-        </w:rPr>
-        <w:t>mvn</w:t>
-      </w:r>
-      <w:proofErr w:type="spellEnd"/>
-      <w:r>
-        <w:rPr>
-          <w:lang w:val="en-IN"/>
-        </w:rPr>
-        <w:t xml:space="preserve"> </w:t>
-      </w:r>
-      <w:proofErr w:type="spellStart"/>
-      <w:r>
-        <w:rPr>
-          <w:lang w:val="en-IN"/>
-        </w:rPr>
-        <w:t>archetype:generate</w:t>
-      </w:r>
-      <w:proofErr w:type="spellEnd"/>
-      <w:r>
-        <w:rPr>
-          <w:lang w:val="en-IN"/>
-        </w:rPr>
-        <w:t xml:space="preserve"> -</w:t>
-      </w:r>
-      <w:proofErr w:type="spellStart"/>
-      <w:r>
-        <w:rPr>
-          <w:lang w:val="en-IN"/>
-        </w:rPr>
-        <w:t>DgroupId</w:t>
-      </w:r>
-      <w:proofErr w:type="spellEnd"/>
-      <w:r>
-        <w:rPr>
-          <w:lang w:val="en-IN"/>
-        </w:rPr>
-        <w:t>=</w:t>
-      </w:r>
-      <w:proofErr w:type="spellStart"/>
-      <w:r>
-        <w:rPr>
-          <w:lang w:val="en-IN"/>
-        </w:rPr>
-        <w:t>com.</w:t>
+        <w:t>mvn archetype:generate -DgroupId=com.</w:t>
       </w:r>
       <w:r>
         <w:rPr>
@@ -566,88 +518,25 @@
         </w:rPr>
         <w:t>javalab</w:t>
       </w:r>
-      <w:proofErr w:type="spellEnd"/>
-      <w:r>
-        <w:rPr>
-          <w:lang w:val="en-IN"/>
-        </w:rPr>
-        <w:t xml:space="preserve"> -</w:t>
-      </w:r>
-      <w:proofErr w:type="spellStart"/>
-      <w:r>
-        <w:rPr>
-          <w:lang w:val="en-IN"/>
-        </w:rPr>
-        <w:t>DartifactId</w:t>
-      </w:r>
-      <w:proofErr w:type="spellEnd"/>
-      <w:r>
-        <w:rPr>
-          <w:lang w:val="en-IN"/>
-        </w:rPr>
-        <w:t>=core</w:t>
-      </w:r>
-    </w:p>
-    <w:p>
-      <w:pPr>
-        <w:rPr>
-          <w:lang w:val="en-IN"/>
-        </w:rPr>
-      </w:pPr>
-      <w:r>
-        <w:rPr>
-          <w:lang w:val="en-IN"/>
-        </w:rPr>
-        <w:tab/>
-      </w:r>
-      <w:proofErr w:type="spellStart"/>
-      <w:r>
-        <w:rPr>
-          <w:lang w:val="en-IN"/>
-        </w:rPr>
-        <w:t>mvn</w:t>
-      </w:r>
-      <w:proofErr w:type="spellEnd"/>
-      <w:r>
-        <w:rPr>
-          <w:lang w:val="en-IN"/>
-        </w:rPr>
-        <w:t xml:space="preserve"> </w:t>
-      </w:r>
-      <w:proofErr w:type="spellStart"/>
-      <w:r>
-        <w:rPr>
-          <w:lang w:val="en-IN"/>
-        </w:rPr>
-        <w:t>archetype:generate</w:t>
-      </w:r>
-      <w:proofErr w:type="spellEnd"/>
-      <w:r>
-        <w:rPr>
-          <w:lang w:val="en-IN"/>
-        </w:rPr>
-        <w:t xml:space="preserve"> -</w:t>
-      </w:r>
-      <w:proofErr w:type="spellStart"/>
-      <w:r>
-        <w:rPr>
-          <w:lang w:val="en-IN"/>
-        </w:rPr>
-        <w:t>DgroupId</w:t>
-      </w:r>
-      <w:proofErr w:type="spellEnd"/>
-      <w:r>
-        <w:rPr>
-          <w:lang w:val="en-IN"/>
-        </w:rPr>
-        <w:t>=</w:t>
-      </w:r>
-      <w:proofErr w:type="spellStart"/>
-      <w:r>
-        <w:rPr>
-          <w:lang w:val="en-IN"/>
-        </w:rPr>
-        <w:t>com.</w:t>
+      <w:r>
+        <w:rPr>
+          <w:lang w:val="en-IN"/>
+        </w:rPr>
+        <w:t xml:space="preserve"> -DartifactId=core</w:t>
+      </w:r>
+    </w:p>
+    <w:p>
+      <w:pPr>
+        <w:rPr>
+          <w:lang w:val="en-IN"/>
+        </w:rPr>
+      </w:pPr>
+      <w:r>
+        <w:rPr>
+          <w:lang w:val="en-IN"/>
+        </w:rPr>
+        <w:tab/>
+        <w:t>mvn archetype:generate -DgroupId=com.</w:t>
       </w:r>
       <w:r>
         <w:rPr>
@@ -655,26 +544,11 @@
         </w:rPr>
         <w:t>javalab</w:t>
       </w:r>
-      <w:proofErr w:type="spellEnd"/>
-      <w:r>
-        <w:rPr>
-          <w:lang w:val="en-IN"/>
-        </w:rPr>
-        <w:t xml:space="preserve"> -</w:t>
-      </w:r>
-      <w:proofErr w:type="spellStart"/>
-      <w:r>
-        <w:rPr>
-          <w:lang w:val="en-IN"/>
-        </w:rPr>
-        <w:t>DartifactId</w:t>
-      </w:r>
-      <w:proofErr w:type="spellEnd"/>
-      <w:r>
-        <w:rPr>
-          <w:lang w:val="en-IN"/>
-        </w:rPr>
-        <w:t>=api</w:t>
+      <w:r>
+        <w:rPr>
+          <w:lang w:val="en-IN"/>
+        </w:rPr>
+        <w:t xml:space="preserve"> -DartifactId=api</w:t>
       </w:r>
     </w:p>
     <w:p>
@@ -727,35 +601,7 @@
           <w:lang w:val="en-IN"/>
         </w:rPr>
         <w:tab/>
-        <w:t>&lt;</w:t>
-      </w:r>
-      <w:proofErr w:type="spellStart"/>
-      <w:r>
-        <w:rPr>
-          <w:lang w:val="en-IN"/>
-        </w:rPr>
-        <w:t>artifactId</w:t>
-      </w:r>
-      <w:proofErr w:type="spellEnd"/>
-      <w:r>
-        <w:rPr>
-          <w:lang w:val="en-IN"/>
-        </w:rPr>
-        <w:t>&gt;parent-project&lt;/</w:t>
-      </w:r>
-      <w:proofErr w:type="spellStart"/>
-      <w:r>
-        <w:rPr>
-          <w:lang w:val="en-IN"/>
-        </w:rPr>
-        <w:t>artifactId</w:t>
-      </w:r>
-      <w:proofErr w:type="spellEnd"/>
-      <w:r>
-        <w:rPr>
-          <w:lang w:val="en-IN"/>
-        </w:rPr>
-        <w:t>&gt;</w:t>
+        <w:t>&lt;artifactId&gt;parent-project&lt;/artifactId&gt;</w:t>
       </w:r>
     </w:p>
     <w:p>
@@ -781,49 +627,7 @@
           <w:lang w:val="en-IN"/>
         </w:rPr>
         <w:tab/>
-        <w:t>&lt;</w:t>
-      </w:r>
-      <w:proofErr w:type="spellStart"/>
-      <w:r>
-        <w:rPr>
-          <w:lang w:val="en-IN"/>
-        </w:rPr>
-        <w:t>groupId</w:t>
-      </w:r>
-      <w:proofErr w:type="spellEnd"/>
-      <w:r>
-        <w:rPr>
-          <w:lang w:val="en-IN"/>
-        </w:rPr>
-        <w:t>&gt;</w:t>
-      </w:r>
-      <w:proofErr w:type="spellStart"/>
-      <w:r>
-        <w:rPr>
-          <w:lang w:val="en-IN"/>
-        </w:rPr>
-        <w:t>com.javalab</w:t>
-      </w:r>
-      <w:proofErr w:type="spellEnd"/>
-      <w:r>
-        <w:rPr>
-          <w:lang w:val="en-IN"/>
-        </w:rPr>
-        <w:t>&lt;/</w:t>
-      </w:r>
-      <w:proofErr w:type="spellStart"/>
-      <w:r>
-        <w:rPr>
-          <w:lang w:val="en-IN"/>
-        </w:rPr>
-        <w:t>groupId</w:t>
-      </w:r>
-      <w:proofErr w:type="spellEnd"/>
-      <w:r>
-        <w:rPr>
-          <w:lang w:val="en-IN"/>
-        </w:rPr>
-        <w:t>&gt;</w:t>
+        <w:t>&lt;groupId&gt;com.javalab&lt;/groupId&gt;</w:t>
       </w:r>
     </w:p>
     <w:p>
@@ -890,16 +694,8 @@
           <w:rPr>
             <w:rStyle w:val="Hyperlink"/>
           </w:rPr>
-          <w:t xml:space="preserve">Multi-Module Project with Maven | </w:t>
+          <w:t>Multi-Module Project with Maven | Baeldung</w:t>
         </w:r>
-        <w:proofErr w:type="spellStart"/>
-        <w:r>
-          <w:rPr>
-            <w:rStyle w:val="Hyperlink"/>
-          </w:rPr>
-          <w:t>Baeldung</w:t>
-        </w:r>
-        <w:proofErr w:type="spellEnd"/>
       </w:hyperlink>
     </w:p>
     <w:p>
@@ -922,7 +718,7 @@
           <w:lang w:val="en-IN"/>
         </w:rPr>
       </w:pPr>
-      <w:bookmarkStart w:id="1" w:name="_Toc184595016"/>
+      <w:bookmarkStart w:id="1" w:name="_Toc184766093"/>
       <w:r>
         <w:rPr>
           <w:lang w:val="en-IN"/>
@@ -962,16 +758,8 @@
           <w:rPr>
             <w:rStyle w:val="Hyperlink"/>
           </w:rPr>
-          <w:t xml:space="preserve">Guide to the Fork/Join Framework in Java | </w:t>
+          <w:t>Guide to the Fork/Join Framework in Java | Baeldung</w:t>
         </w:r>
-        <w:proofErr w:type="spellStart"/>
-        <w:r>
-          <w:rPr>
-            <w:rStyle w:val="Hyperlink"/>
-          </w:rPr>
-          <w:t>Baeldung</w:t>
-        </w:r>
-        <w:proofErr w:type="spellEnd"/>
       </w:hyperlink>
     </w:p>
     <w:p>
@@ -985,37 +773,143 @@
           <w:rPr>
             <w:rStyle w:val="Hyperlink"/>
           </w:rPr>
-          <w:t xml:space="preserve">Java Fork-Join pool. The purpose of a Fork-Join Pool in Java… | by </w:t>
+          <w:t>Java Fork-Join pool. The purpose of a Fork-Join Pool in Java… | by Gathila Harischandra | Medium</w:t>
         </w:r>
-        <w:proofErr w:type="spellStart"/>
+      </w:hyperlink>
+    </w:p>
+    <w:p>
+      <w:pPr>
+        <w:rPr>
+          <w:lang w:val="en-IN"/>
+        </w:rPr>
+      </w:pPr>
+      <w:r>
+        <w:rPr>
+          <w:lang w:val="en-IN"/>
+        </w:rPr>
+        <w:br w:type="page"/>
+      </w:r>
+    </w:p>
+    <w:p>
+      <w:pPr>
+        <w:pStyle w:val="Heading1"/>
+        <w:rPr>
+          <w:lang w:val="en-IN"/>
+        </w:rPr>
+      </w:pPr>
+      <w:bookmarkStart w:id="2" w:name="_Toc184766094"/>
+      <w:r>
+        <w:rPr>
+          <w:lang w:val="en-IN"/>
+        </w:rPr>
+        <w:lastRenderedPageBreak/>
+        <w:t>Reflection vs Proxies vs Method handles</w:t>
+      </w:r>
+      <w:bookmarkEnd w:id="2"/>
+    </w:p>
+    <w:p>
+      <w:pPr>
+        <w:rPr>
+          <w:lang w:val="en-IN"/>
+        </w:rPr>
+      </w:pPr>
+      <w:r>
+        <w:rPr>
+          <w:lang w:val="en-IN"/>
+        </w:rPr>
+        <w:t>Why method handlers are a better choice</w:t>
+      </w:r>
+      <w:r>
+        <w:rPr>
+          <w:lang w:val="en-IN"/>
+        </w:rPr>
+        <w:t>?</w:t>
+      </w:r>
+    </w:p>
+    <w:p>
+      <w:r>
+        <w:t>ThreeTypeAccess</w:t>
+      </w:r>
+      <w:r>
+        <w:t>.Java</w:t>
+      </w:r>
+      <w:r>
+        <w:t xml:space="preserve"> example</w:t>
+      </w:r>
+    </w:p>
+    <w:p>
+      <w:pPr>
+        <w:rPr>
+          <w:lang w:val="en-IN"/>
+        </w:rPr>
+      </w:pPr>
+      <w:r>
+        <w:rPr>
+          <w:lang w:val="en-IN"/>
+        </w:rPr>
+        <w:drawing>
+          <wp:inline distT="0" distB="0" distL="0" distR="0" wp14:anchorId="233B6E64" wp14:editId="5EC255DB">
+            <wp:extent cx="5943600" cy="5084445"/>
+            <wp:effectExtent l="0" t="0" r="0" b="1905"/>
+            <wp:docPr id="189047933" name="Picture 1"/>
+            <wp:cNvGraphicFramePr>
+              <a:graphicFrameLocks xmlns:a="http://schemas.openxmlformats.org/drawingml/2006/main" noChangeAspect="1"/>
+            </wp:cNvGraphicFramePr>
+            <a:graphic xmlns:a="http://schemas.openxmlformats.org/drawingml/2006/main">
+              <a:graphicData uri="http://schemas.openxmlformats.org/drawingml/2006/picture">
+                <pic:pic xmlns:pic="http://schemas.openxmlformats.org/drawingml/2006/picture">
+                  <pic:nvPicPr>
+                    <pic:cNvPr id="189047933" name=""/>
+                    <pic:cNvPicPr/>
+                  </pic:nvPicPr>
+                  <pic:blipFill>
+                    <a:blip r:embed="rId10"/>
+                    <a:stretch>
+                      <a:fillRect/>
+                    </a:stretch>
+                  </pic:blipFill>
+                  <pic:spPr>
+                    <a:xfrm>
+                      <a:off x="0" y="0"/>
+                      <a:ext cx="5943600" cy="5084445"/>
+                    </a:xfrm>
+                    <a:prstGeom prst="rect">
+                      <a:avLst/>
+                    </a:prstGeom>
+                  </pic:spPr>
+                </pic:pic>
+              </a:graphicData>
+            </a:graphic>
+          </wp:inline>
+        </w:drawing>
+      </w:r>
+    </w:p>
+    <w:p>
+      <w:pPr>
+        <w:rPr>
+          <w:lang w:val="en-IN"/>
+        </w:rPr>
+      </w:pPr>
+      <w:r>
+        <w:rPr>
+          <w:lang w:val="en-IN"/>
+        </w:rPr>
+        <w:t xml:space="preserve">Ref: </w:t>
+      </w:r>
+      <w:hyperlink r:id="rId11" w:anchor="heading_id_13" w:history="1">
         <w:r>
           <w:rPr>
             <w:rStyle w:val="Hyperlink"/>
           </w:rPr>
-          <w:t>Gathila</w:t>
-        </w:r>
-        <w:proofErr w:type="spellEnd"/>
-        <w:r>
-          <w:rPr>
-            <w:rStyle w:val="Hyperlink"/>
-          </w:rPr>
-          <w:t xml:space="preserve"> </w:t>
-        </w:r>
-        <w:proofErr w:type="spellStart"/>
-        <w:r>
-          <w:rPr>
-            <w:rStyle w:val="Hyperlink"/>
-          </w:rPr>
-          <w:t>Harischandra</w:t>
-        </w:r>
-        <w:proofErr w:type="spellEnd"/>
-        <w:r>
-          <w:rPr>
-            <w:rStyle w:val="Hyperlink"/>
-          </w:rPr>
-          <w:t xml:space="preserve"> | Medium</w:t>
+          <w:t>17 Modern internals | The Well-Grounded Java Developer, Second Edition</w:t>
         </w:r>
       </w:hyperlink>
+      <w:r>
+        <w:rPr>
+          <w:lang w:val="en-IN"/>
+        </w:rPr>
+        <w:t xml:space="preserve"> (17.3.4)</w:t>
+      </w:r>
     </w:p>
     <w:sectPr>
       <w:pgSz w:w="12240" w:h="15840"/>

</xml_diff>

<commit_message>
Functional module work started
</commit_message>
<xml_diff>
--- a/guide.docx
+++ b/guide.docx
@@ -54,14 +54,14 @@
           <w:r>
             <w:fldChar w:fldCharType="separate"/>
           </w:r>
-          <w:hyperlink w:anchor="_Toc184766092" w:history="1">
+          <w:hyperlink w:anchor="_Toc184807862" w:history="1">
             <w:r>
               <w:rPr>
                 <w:rStyle w:val="Hyperlink"/>
                 <w:noProof/>
                 <w:lang w:val="en-IN"/>
               </w:rPr>
-              <w:t>Multi module maven project</w:t>
+              <w:t>General</w:t>
             </w:r>
             <w:r>
               <w:rPr>
@@ -82,7 +82,7 @@
                 <w:noProof/>
                 <w:webHidden/>
               </w:rPr>
-              <w:instrText xml:space="preserve"> PAGEREF _Toc184766092 \h </w:instrText>
+              <w:instrText xml:space="preserve"> PAGEREF _Toc184807862 \h </w:instrText>
             </w:r>
             <w:r>
               <w:rPr>
@@ -115,7 +115,7 @@
         </w:p>
         <w:p>
           <w:pPr>
-            <w:pStyle w:val="TOC1"/>
+            <w:pStyle w:val="TOC2"/>
             <w:tabs>
               <w:tab w:val="right" w:leader="dot" w:pos="9350"/>
             </w:tabs>
@@ -123,14 +123,14 @@
               <w:noProof/>
             </w:rPr>
           </w:pPr>
-          <w:hyperlink w:anchor="_Toc184766093" w:history="1">
+          <w:hyperlink w:anchor="_Toc184807863" w:history="1">
             <w:r>
               <w:rPr>
                 <w:rStyle w:val="Hyperlink"/>
                 <w:noProof/>
                 <w:lang w:val="en-IN"/>
               </w:rPr>
-              <w:t>Fork / Join framework in Java</w:t>
+              <w:t>Multi module maven project</w:t>
             </w:r>
             <w:r>
               <w:rPr>
@@ -151,7 +151,7 @@
                 <w:noProof/>
                 <w:webHidden/>
               </w:rPr>
-              <w:instrText xml:space="preserve"> PAGEREF _Toc184766093 \h </w:instrText>
+              <w:instrText xml:space="preserve"> PAGEREF _Toc184807863 \h </w:instrText>
             </w:r>
             <w:r>
               <w:rPr>
@@ -171,7 +171,7 @@
                 <w:noProof/>
                 <w:webHidden/>
               </w:rPr>
-              <w:t>3</w:t>
+              <w:t>2</w:t>
             </w:r>
             <w:r>
               <w:rPr>
@@ -184,7 +184,7 @@
         </w:p>
         <w:p>
           <w:pPr>
-            <w:pStyle w:val="TOC1"/>
+            <w:pStyle w:val="TOC2"/>
             <w:tabs>
               <w:tab w:val="right" w:leader="dot" w:pos="9350"/>
             </w:tabs>
@@ -192,14 +192,14 @@
               <w:noProof/>
             </w:rPr>
           </w:pPr>
-          <w:hyperlink w:anchor="_Toc184766094" w:history="1">
+          <w:hyperlink w:anchor="_Toc184807864" w:history="1">
             <w:r>
               <w:rPr>
                 <w:rStyle w:val="Hyperlink"/>
                 <w:noProof/>
                 <w:lang w:val="en-IN"/>
               </w:rPr>
-              <w:t>Reflection vs Proxies vs Method handlers</w:t>
+              <w:t>Fork / Join framework in Java</w:t>
             </w:r>
             <w:r>
               <w:rPr>
@@ -220,7 +220,76 @@
                 <w:noProof/>
                 <w:webHidden/>
               </w:rPr>
-              <w:instrText xml:space="preserve"> PAGEREF _Toc184766094 \h </w:instrText>
+              <w:instrText xml:space="preserve"> PAGEREF _Toc184807864 \h </w:instrText>
+            </w:r>
+            <w:r>
+              <w:rPr>
+                <w:noProof/>
+                <w:webHidden/>
+              </w:rPr>
+            </w:r>
+            <w:r>
+              <w:rPr>
+                <w:noProof/>
+                <w:webHidden/>
+              </w:rPr>
+              <w:fldChar w:fldCharType="separate"/>
+            </w:r>
+            <w:r>
+              <w:rPr>
+                <w:noProof/>
+                <w:webHidden/>
+              </w:rPr>
+              <w:t>3</w:t>
+            </w:r>
+            <w:r>
+              <w:rPr>
+                <w:noProof/>
+                <w:webHidden/>
+              </w:rPr>
+              <w:fldChar w:fldCharType="end"/>
+            </w:r>
+          </w:hyperlink>
+        </w:p>
+        <w:p>
+          <w:pPr>
+            <w:pStyle w:val="TOC2"/>
+            <w:tabs>
+              <w:tab w:val="right" w:leader="dot" w:pos="9350"/>
+            </w:tabs>
+            <w:rPr>
+              <w:noProof/>
+            </w:rPr>
+          </w:pPr>
+          <w:hyperlink w:anchor="_Toc184807865" w:history="1">
+            <w:r>
+              <w:rPr>
+                <w:rStyle w:val="Hyperlink"/>
+                <w:noProof/>
+                <w:lang w:val="en-IN"/>
+              </w:rPr>
+              <w:t>Reflection vs Proxies vs Method handles</w:t>
+            </w:r>
+            <w:r>
+              <w:rPr>
+                <w:noProof/>
+                <w:webHidden/>
+              </w:rPr>
+              <w:tab/>
+            </w:r>
+            <w:r>
+              <w:rPr>
+                <w:noProof/>
+                <w:webHidden/>
+              </w:rPr>
+              <w:fldChar w:fldCharType="begin"/>
+            </w:r>
+            <w:r>
+              <w:rPr>
+                <w:noProof/>
+                <w:webHidden/>
+              </w:rPr>
+              <w:instrText xml:space="preserve"> PAGEREF _Toc184807865 \h </w:instrText>
             </w:r>
             <w:r>
               <w:rPr>
@@ -284,15 +353,31 @@
           <w:lang w:val="en-IN"/>
         </w:rPr>
       </w:pPr>
-      <w:bookmarkStart w:id="0" w:name="_Toc184766092"/>
+      <w:bookmarkStart w:id="0" w:name="_Toc184807862"/>
       <w:r>
         <w:rPr>
           <w:lang w:val="en-IN"/>
         </w:rPr>
         <w:lastRenderedPageBreak/>
+        <w:t>General</w:t>
+      </w:r>
+      <w:bookmarkEnd w:id="0"/>
+    </w:p>
+    <w:p>
+      <w:pPr>
+        <w:pStyle w:val="Heading2"/>
+        <w:rPr>
+          <w:lang w:val="en-IN"/>
+        </w:rPr>
+      </w:pPr>
+      <w:bookmarkStart w:id="1" w:name="_Toc184807863"/>
+      <w:r>
+        <w:rPr>
+          <w:lang w:val="en-IN"/>
+        </w:rPr>
         <w:t>Multi module maven project</w:t>
       </w:r>
-      <w:bookmarkEnd w:id="0"/>
+      <w:bookmarkEnd w:id="1"/>
       <w:r>
         <w:rPr>
           <w:lang w:val="en-IN"/>
@@ -713,12 +798,12 @@
     </w:p>
     <w:p>
       <w:pPr>
-        <w:pStyle w:val="Heading1"/>
-        <w:rPr>
-          <w:lang w:val="en-IN"/>
-        </w:rPr>
-      </w:pPr>
-      <w:bookmarkStart w:id="1" w:name="_Toc184766093"/>
+        <w:pStyle w:val="Heading2"/>
+        <w:rPr>
+          <w:lang w:val="en-IN"/>
+        </w:rPr>
+      </w:pPr>
+      <w:bookmarkStart w:id="2" w:name="_Toc184807864"/>
       <w:r>
         <w:rPr>
           <w:lang w:val="en-IN"/>
@@ -726,7 +811,7 @@
         <w:lastRenderedPageBreak/>
         <w:t>Fork / Join framework in Java</w:t>
       </w:r>
-      <w:bookmarkEnd w:id="1"/>
+      <w:bookmarkEnd w:id="2"/>
     </w:p>
     <w:p>
       <w:pPr>
@@ -792,12 +877,12 @@
     </w:p>
     <w:p>
       <w:pPr>
-        <w:pStyle w:val="Heading1"/>
-        <w:rPr>
-          <w:lang w:val="en-IN"/>
-        </w:rPr>
-      </w:pPr>
-      <w:bookmarkStart w:id="2" w:name="_Toc184766094"/>
+        <w:pStyle w:val="Heading2"/>
+        <w:rPr>
+          <w:lang w:val="en-IN"/>
+        </w:rPr>
+      </w:pPr>
+      <w:bookmarkStart w:id="3" w:name="_Toc184807865"/>
       <w:r>
         <w:rPr>
           <w:lang w:val="en-IN"/>
@@ -805,7 +890,7 @@
         <w:lastRenderedPageBreak/>
         <w:t>Reflection vs Proxies vs Method handles</w:t>
       </w:r>
-      <w:bookmarkEnd w:id="2"/>
+      <w:bookmarkEnd w:id="3"/>
     </w:p>
     <w:p>
       <w:pPr>
@@ -845,6 +930,7 @@
       </w:pPr>
       <w:r>
         <w:rPr>
+          <w:noProof/>
           <w:lang w:val="en-IN"/>
         </w:rPr>
         <w:drawing>
@@ -909,6 +995,47 @@
           <w:lang w:val="en-IN"/>
         </w:rPr>
         <w:t xml:space="preserve"> (17.3.4)</w:t>
+      </w:r>
+    </w:p>
+    <w:p>
+      <w:pPr>
+        <w:rPr>
+          <w:lang w:val="en-IN"/>
+        </w:rPr>
+      </w:pPr>
+      <w:r>
+        <w:rPr>
+          <w:lang w:val="en-IN"/>
+        </w:rPr>
+        <w:br w:type="page"/>
+      </w:r>
+    </w:p>
+    <w:p>
+      <w:pPr>
+        <w:pStyle w:val="Heading1"/>
+        <w:rPr>
+          <w:lang w:val="en-IN"/>
+        </w:rPr>
+      </w:pPr>
+      <w:r>
+        <w:rPr>
+          <w:lang w:val="en-IN"/>
+        </w:rPr>
+        <w:lastRenderedPageBreak/>
+        <w:t>Functional</w:t>
+      </w:r>
+    </w:p>
+    <w:p>
+      <w:pPr>
+        <w:rPr>
+          <w:lang w:val="en-IN"/>
+        </w:rPr>
+      </w:pPr>
+      <w:r>
+        <w:rPr>
+          <w:lang w:val="en-IN"/>
+        </w:rPr>
+        <w:t>x</w:t>
       </w:r>
     </w:p>
     <w:sectPr>
@@ -1399,7 +1526,6 @@
     <w:next w:val="Normal"/>
     <w:link w:val="Heading2Char"/>
     <w:uiPriority w:val="9"/>
-    <w:semiHidden/>
     <w:unhideWhenUsed/>
     <w:qFormat/>
     <w:rsid w:val="00836AE9"/>
@@ -1574,6 +1700,7 @@
   <w:style w:type="character" w:default="1" w:styleId="DefaultParagraphFont">
     <w:name w:val="Default Paragraph Font"/>
     <w:uiPriority w:val="1"/>
+    <w:semiHidden/>
     <w:unhideWhenUsed/>
   </w:style>
   <w:style w:type="table" w:default="1" w:styleId="TableNormal">
@@ -1615,7 +1742,6 @@
     <w:basedOn w:val="DefaultParagraphFont"/>
     <w:link w:val="Heading2"/>
     <w:uiPriority w:val="9"/>
-    <w:semiHidden/>
     <w:rsid w:val="00836AE9"/>
     <w:rPr>
       <w:rFonts w:asciiTheme="majorHAnsi" w:eastAsiaTheme="majorEastAsia" w:hAnsiTheme="majorHAnsi" w:cstheme="majorBidi"/>
@@ -1997,6 +2123,19 @@
       <w:color w:val="96607D" w:themeColor="followedHyperlink"/>
       <w:u w:val="single"/>
     </w:rPr>
+  </w:style>
+  <w:style w:type="paragraph" w:styleId="TOC2">
+    <w:name w:val="toc 2"/>
+    <w:basedOn w:val="Normal"/>
+    <w:next w:val="Normal"/>
+    <w:autoRedefine/>
+    <w:uiPriority w:val="39"/>
+    <w:unhideWhenUsed/>
+    <w:rsid w:val="00773450"/>
+    <w:pPr>
+      <w:spacing w:after="100"/>
+      <w:ind w:left="240"/>
+    </w:pPr>
   </w:style>
 </w:styles>
 </file>

</xml_diff>

<commit_message>
Four types of functional interfaces tried
</commit_message>
<xml_diff>
--- a/guide.docx
+++ b/guide.docx
@@ -54,7 +54,7 @@
           <w:r>
             <w:fldChar w:fldCharType="separate"/>
           </w:r>
-          <w:hyperlink w:anchor="_Toc184807862" w:history="1">
+          <w:hyperlink w:anchor="_Toc184820534" w:history="1">
             <w:r>
               <w:rPr>
                 <w:rStyle w:val="Hyperlink"/>
@@ -82,7 +82,7 @@
                 <w:noProof/>
                 <w:webHidden/>
               </w:rPr>
-              <w:instrText xml:space="preserve"> PAGEREF _Toc184807862 \h </w:instrText>
+              <w:instrText xml:space="preserve"> PAGEREF _Toc184820534 \h </w:instrText>
             </w:r>
             <w:r>
               <w:rPr>
@@ -123,7 +123,7 @@
               <w:noProof/>
             </w:rPr>
           </w:pPr>
-          <w:hyperlink w:anchor="_Toc184807863" w:history="1">
+          <w:hyperlink w:anchor="_Toc184820535" w:history="1">
             <w:r>
               <w:rPr>
                 <w:rStyle w:val="Hyperlink"/>
@@ -151,7 +151,7 @@
                 <w:noProof/>
                 <w:webHidden/>
               </w:rPr>
-              <w:instrText xml:space="preserve"> PAGEREF _Toc184807863 \h </w:instrText>
+              <w:instrText xml:space="preserve"> PAGEREF _Toc184820535 \h </w:instrText>
             </w:r>
             <w:r>
               <w:rPr>
@@ -192,7 +192,7 @@
               <w:noProof/>
             </w:rPr>
           </w:pPr>
-          <w:hyperlink w:anchor="_Toc184807864" w:history="1">
+          <w:hyperlink w:anchor="_Toc184820536" w:history="1">
             <w:r>
               <w:rPr>
                 <w:rStyle w:val="Hyperlink"/>
@@ -220,7 +220,7 @@
                 <w:noProof/>
                 <w:webHidden/>
               </w:rPr>
-              <w:instrText xml:space="preserve"> PAGEREF _Toc184807864 \h </w:instrText>
+              <w:instrText xml:space="preserve"> PAGEREF _Toc184820536 \h </w:instrText>
             </w:r>
             <w:r>
               <w:rPr>
@@ -261,7 +261,7 @@
               <w:noProof/>
             </w:rPr>
           </w:pPr>
-          <w:hyperlink w:anchor="_Toc184807865" w:history="1">
+          <w:hyperlink w:anchor="_Toc184820537" w:history="1">
             <w:r>
               <w:rPr>
                 <w:rStyle w:val="Hyperlink"/>
@@ -289,7 +289,7 @@
                 <w:noProof/>
                 <w:webHidden/>
               </w:rPr>
-              <w:instrText xml:space="preserve"> PAGEREF _Toc184807865 \h </w:instrText>
+              <w:instrText xml:space="preserve"> PAGEREF _Toc184820537 \h </w:instrText>
             </w:r>
             <w:r>
               <w:rPr>
@@ -310,6 +310,144 @@
                 <w:webHidden/>
               </w:rPr>
               <w:t>4</w:t>
+            </w:r>
+            <w:r>
+              <w:rPr>
+                <w:noProof/>
+                <w:webHidden/>
+              </w:rPr>
+              <w:fldChar w:fldCharType="end"/>
+            </w:r>
+          </w:hyperlink>
+        </w:p>
+        <w:p>
+          <w:pPr>
+            <w:pStyle w:val="TOC1"/>
+            <w:tabs>
+              <w:tab w:val="right" w:leader="dot" w:pos="9350"/>
+            </w:tabs>
+            <w:rPr>
+              <w:noProof/>
+            </w:rPr>
+          </w:pPr>
+          <w:hyperlink w:anchor="_Toc184820538" w:history="1">
+            <w:r>
+              <w:rPr>
+                <w:rStyle w:val="Hyperlink"/>
+                <w:noProof/>
+                <w:lang w:val="en-IN"/>
+              </w:rPr>
+              <w:t>Functional</w:t>
+            </w:r>
+            <w:r>
+              <w:rPr>
+                <w:noProof/>
+                <w:webHidden/>
+              </w:rPr>
+              <w:tab/>
+            </w:r>
+            <w:r>
+              <w:rPr>
+                <w:noProof/>
+                <w:webHidden/>
+              </w:rPr>
+              <w:fldChar w:fldCharType="begin"/>
+            </w:r>
+            <w:r>
+              <w:rPr>
+                <w:noProof/>
+                <w:webHidden/>
+              </w:rPr>
+              <w:instrText xml:space="preserve"> PAGEREF _Toc184820538 \h </w:instrText>
+            </w:r>
+            <w:r>
+              <w:rPr>
+                <w:noProof/>
+                <w:webHidden/>
+              </w:rPr>
+            </w:r>
+            <w:r>
+              <w:rPr>
+                <w:noProof/>
+                <w:webHidden/>
+              </w:rPr>
+              <w:fldChar w:fldCharType="separate"/>
+            </w:r>
+            <w:r>
+              <w:rPr>
+                <w:noProof/>
+                <w:webHidden/>
+              </w:rPr>
+              <w:t>5</w:t>
+            </w:r>
+            <w:r>
+              <w:rPr>
+                <w:noProof/>
+                <w:webHidden/>
+              </w:rPr>
+              <w:fldChar w:fldCharType="end"/>
+            </w:r>
+          </w:hyperlink>
+        </w:p>
+        <w:p>
+          <w:pPr>
+            <w:pStyle w:val="TOC2"/>
+            <w:tabs>
+              <w:tab w:val="right" w:leader="dot" w:pos="9350"/>
+            </w:tabs>
+            <w:rPr>
+              <w:noProof/>
+            </w:rPr>
+          </w:pPr>
+          <w:hyperlink w:anchor="_Toc184820539" w:history="1">
+            <w:r>
+              <w:rPr>
+                <w:rStyle w:val="Hyperlink"/>
+                <w:noProof/>
+                <w:lang w:val="en-IN"/>
+              </w:rPr>
+              <w:t>Functional Interfaces</w:t>
+            </w:r>
+            <w:r>
+              <w:rPr>
+                <w:noProof/>
+                <w:webHidden/>
+              </w:rPr>
+              <w:tab/>
+            </w:r>
+            <w:r>
+              <w:rPr>
+                <w:noProof/>
+                <w:webHidden/>
+              </w:rPr>
+              <w:fldChar w:fldCharType="begin"/>
+            </w:r>
+            <w:r>
+              <w:rPr>
+                <w:noProof/>
+                <w:webHidden/>
+              </w:rPr>
+              <w:instrText xml:space="preserve"> PAGEREF _Toc184820539 \h </w:instrText>
+            </w:r>
+            <w:r>
+              <w:rPr>
+                <w:noProof/>
+                <w:webHidden/>
+              </w:rPr>
+            </w:r>
+            <w:r>
+              <w:rPr>
+                <w:noProof/>
+                <w:webHidden/>
+              </w:rPr>
+              <w:fldChar w:fldCharType="separate"/>
+            </w:r>
+            <w:r>
+              <w:rPr>
+                <w:noProof/>
+                <w:webHidden/>
+              </w:rPr>
+              <w:t>5</w:t>
             </w:r>
             <w:r>
               <w:rPr>
@@ -353,7 +491,7 @@
           <w:lang w:val="en-IN"/>
         </w:rPr>
       </w:pPr>
-      <w:bookmarkStart w:id="0" w:name="_Toc184807862"/>
+      <w:bookmarkStart w:id="0" w:name="_Toc184820534"/>
       <w:r>
         <w:rPr>
           <w:lang w:val="en-IN"/>
@@ -370,7 +508,7 @@
           <w:lang w:val="en-IN"/>
         </w:rPr>
       </w:pPr>
-      <w:bookmarkStart w:id="1" w:name="_Toc184807863"/>
+      <w:bookmarkStart w:id="1" w:name="_Toc184820535"/>
       <w:r>
         <w:rPr>
           <w:lang w:val="en-IN"/>
@@ -774,7 +912,7 @@
         </w:rPr>
         <w:t xml:space="preserve">Ref: </w:t>
       </w:r>
-      <w:hyperlink r:id="rId7" w:history="1">
+      <w:hyperlink r:id="rId8" w:history="1">
         <w:r>
           <w:rPr>
             <w:rStyle w:val="Hyperlink"/>
@@ -803,7 +941,7 @@
           <w:lang w:val="en-IN"/>
         </w:rPr>
       </w:pPr>
-      <w:bookmarkStart w:id="2" w:name="_Toc184807864"/>
+      <w:bookmarkStart w:id="2" w:name="_Toc184820536"/>
       <w:r>
         <w:rPr>
           <w:lang w:val="en-IN"/>
@@ -838,7 +976,7 @@
         </w:rPr>
         <w:t xml:space="preserve">Ref: </w:t>
       </w:r>
-      <w:hyperlink r:id="rId8" w:history="1">
+      <w:hyperlink r:id="rId9" w:history="1">
         <w:r>
           <w:rPr>
             <w:rStyle w:val="Hyperlink"/>
@@ -853,7 +991,7 @@
           <w:lang w:val="en-IN"/>
         </w:rPr>
       </w:pPr>
-      <w:hyperlink r:id="rId9" w:history="1">
+      <w:hyperlink r:id="rId10" w:history="1">
         <w:r>
           <w:rPr>
             <w:rStyle w:val="Hyperlink"/>
@@ -882,7 +1020,7 @@
           <w:lang w:val="en-IN"/>
         </w:rPr>
       </w:pPr>
-      <w:bookmarkStart w:id="3" w:name="_Toc184807865"/>
+      <w:bookmarkStart w:id="3" w:name="_Toc184820537"/>
       <w:r>
         <w:rPr>
           <w:lang w:val="en-IN"/>
@@ -949,7 +1087,7 @@
                     <pic:cNvPicPr/>
                   </pic:nvPicPr>
                   <pic:blipFill>
-                    <a:blip r:embed="rId10"/>
+                    <a:blip r:embed="rId11"/>
                     <a:stretch>
                       <a:fillRect/>
                     </a:stretch>
@@ -982,7 +1120,7 @@
         </w:rPr>
         <w:t xml:space="preserve">Ref: </w:t>
       </w:r>
-      <w:hyperlink r:id="rId11" w:anchor="heading_id_13" w:history="1">
+      <w:hyperlink r:id="rId12" w:anchor="heading_id_13" w:history="1">
         <w:r>
           <w:rPr>
             <w:rStyle w:val="Hyperlink"/>
@@ -1017,6 +1155,7 @@
           <w:lang w:val="en-IN"/>
         </w:rPr>
       </w:pPr>
+      <w:bookmarkStart w:id="4" w:name="_Toc184820538"/>
       <w:r>
         <w:rPr>
           <w:lang w:val="en-IN"/>
@@ -1024,19 +1163,258 @@
         <w:lastRenderedPageBreak/>
         <w:t>Functional</w:t>
       </w:r>
-    </w:p>
-    <w:p>
-      <w:pPr>
-        <w:rPr>
-          <w:lang w:val="en-IN"/>
-        </w:rPr>
-      </w:pPr>
-      <w:r>
-        <w:rPr>
-          <w:lang w:val="en-IN"/>
-        </w:rPr>
-        <w:t>x</w:t>
-      </w:r>
+      <w:bookmarkEnd w:id="4"/>
+    </w:p>
+    <w:p>
+      <w:pPr>
+        <w:pStyle w:val="Heading2"/>
+        <w:rPr>
+          <w:lang w:val="en-IN"/>
+        </w:rPr>
+      </w:pPr>
+      <w:bookmarkStart w:id="5" w:name="_Toc184820539"/>
+      <w:r>
+        <w:rPr>
+          <w:lang w:val="en-IN"/>
+        </w:rPr>
+        <w:t>Functional Interfaces</w:t>
+      </w:r>
+      <w:bookmarkEnd w:id="5"/>
+    </w:p>
+    <w:p>
+      <w:pPr>
+        <w:pStyle w:val="ListParagraph"/>
+        <w:numPr>
+          <w:ilvl w:val="0"/>
+          <w:numId w:val="1"/>
+        </w:numPr>
+        <w:rPr>
+          <w:lang w:val="en-IN"/>
+        </w:rPr>
+      </w:pPr>
+      <w:r>
+        <w:rPr>
+          <w:lang w:val="en-IN"/>
+        </w:rPr>
+        <w:t>40+ functional interfaces are provided OOTB in JDK (</w:t>
+      </w:r>
+      <w:hyperlink r:id="rId13" w:history="1">
+        <w:r>
+          <w:rPr>
+            <w:rStyle w:val="Hyperlink"/>
+          </w:rPr>
+          <w:t>java.util.function (Java SE 23 &amp; JDK 23)</w:t>
+        </w:r>
+      </w:hyperlink>
+      <w:r>
+        <w:rPr>
+          <w:lang w:val="en-IN"/>
+        </w:rPr>
+        <w:t>)</w:t>
+      </w:r>
+    </w:p>
+    <w:p>
+      <w:pPr>
+        <w:rPr>
+          <w:lang w:val="en-IN"/>
+        </w:rPr>
+      </w:pPr>
+      <w:r>
+        <w:rPr>
+          <w:lang w:val="en-IN"/>
+        </w:rPr>
+        <w:t>4 categories of functional interfaces</w:t>
+      </w:r>
+    </w:p>
+    <w:tbl>
+      <w:tblPr>
+        <w:tblStyle w:val="TableGrid"/>
+        <w:tblW w:w="0" w:type="auto"/>
+        <w:tblLook w:val="04A0" w:firstRow="1" w:lastRow="0" w:firstColumn="1" w:lastColumn="0" w:noHBand="0" w:noVBand="1"/>
+      </w:tblPr>
+      <w:tblGrid>
+        <w:gridCol w:w="4675"/>
+        <w:gridCol w:w="4675"/>
+      </w:tblGrid>
+      <w:tr>
+        <w:tc>
+          <w:tcPr>
+            <w:tcW w:w="4675" w:type="dxa"/>
+          </w:tcPr>
+          <w:p>
+            <w:pPr>
+              <w:rPr>
+                <w:b/>
+                <w:bCs/>
+                <w:lang w:val="en-IN"/>
+              </w:rPr>
+            </w:pPr>
+            <w:r>
+              <w:rPr>
+                <w:b/>
+                <w:bCs/>
+                <w:lang w:val="en-IN"/>
+              </w:rPr>
+              <w:t>Functions</w:t>
+            </w:r>
+          </w:p>
+          <w:p>
+            <w:pPr>
+              <w:rPr>
+                <w:lang w:val="en-IN"/>
+              </w:rPr>
+            </w:pPr>
+          </w:p>
+          <w:p>
+            <w:pPr>
+              <w:rPr>
+                <w:lang w:val="en-IN"/>
+              </w:rPr>
+            </w:pPr>
+            <w:r>
+              <w:rPr>
+                <w:lang w:val="en-IN"/>
+              </w:rPr>
+              <w:t xml:space="preserve">  Accepts arguments and return results</w:t>
+            </w:r>
+          </w:p>
+        </w:tc>
+        <w:tc>
+          <w:tcPr>
+            <w:tcW w:w="4675" w:type="dxa"/>
+          </w:tcPr>
+          <w:p>
+            <w:pPr>
+              <w:rPr>
+                <w:b/>
+                <w:bCs/>
+                <w:lang w:val="en-IN"/>
+              </w:rPr>
+            </w:pPr>
+            <w:r>
+              <w:rPr>
+                <w:b/>
+                <w:bCs/>
+                <w:lang w:val="en-IN"/>
+              </w:rPr>
+              <w:t>Consumers</w:t>
+            </w:r>
+          </w:p>
+          <w:p>
+            <w:pPr>
+              <w:rPr>
+                <w:lang w:val="en-IN"/>
+              </w:rPr>
+            </w:pPr>
+          </w:p>
+          <w:p>
+            <w:pPr>
+              <w:rPr>
+                <w:lang w:val="en-IN"/>
+              </w:rPr>
+            </w:pPr>
+            <w:r>
+              <w:rPr>
+                <w:lang w:val="en-IN"/>
+              </w:rPr>
+              <w:t xml:space="preserve">  Only accept arguments but do not return results</w:t>
+            </w:r>
+          </w:p>
+        </w:tc>
+      </w:tr>
+      <w:tr>
+        <w:tc>
+          <w:tcPr>
+            <w:tcW w:w="4675" w:type="dxa"/>
+          </w:tcPr>
+          <w:p>
+            <w:pPr>
+              <w:rPr>
+                <w:b/>
+                <w:bCs/>
+                <w:lang w:val="en-IN"/>
+              </w:rPr>
+            </w:pPr>
+            <w:r>
+              <w:rPr>
+                <w:b/>
+                <w:bCs/>
+                <w:lang w:val="en-IN"/>
+              </w:rPr>
+              <w:t>Suppliers</w:t>
+            </w:r>
+          </w:p>
+          <w:p>
+            <w:pPr>
+              <w:rPr>
+                <w:lang w:val="en-IN"/>
+              </w:rPr>
+            </w:pPr>
+          </w:p>
+          <w:p>
+            <w:pPr>
+              <w:rPr>
+                <w:lang w:val="en-IN"/>
+              </w:rPr>
+            </w:pPr>
+            <w:r>
+              <w:rPr>
+                <w:lang w:val="en-IN"/>
+              </w:rPr>
+              <w:t xml:space="preserve">  Do not accept arguments and only return results</w:t>
+            </w:r>
+          </w:p>
+        </w:tc>
+        <w:tc>
+          <w:tcPr>
+            <w:tcW w:w="4675" w:type="dxa"/>
+          </w:tcPr>
+          <w:p>
+            <w:pPr>
+              <w:rPr>
+                <w:b/>
+                <w:bCs/>
+                <w:lang w:val="en-IN"/>
+              </w:rPr>
+            </w:pPr>
+            <w:r>
+              <w:rPr>
+                <w:b/>
+                <w:bCs/>
+                <w:lang w:val="en-IN"/>
+              </w:rPr>
+              <w:t>Predicates</w:t>
+            </w:r>
+          </w:p>
+          <w:p>
+            <w:pPr>
+              <w:rPr>
+                <w:lang w:val="en-IN"/>
+              </w:rPr>
+            </w:pPr>
+          </w:p>
+          <w:p>
+            <w:pPr>
+              <w:rPr>
+                <w:lang w:val="en-IN"/>
+              </w:rPr>
+            </w:pPr>
+            <w:r>
+              <w:rPr>
+                <w:lang w:val="en-IN"/>
+              </w:rPr>
+              <w:t xml:space="preserve">  Accept arguments to test against an expression and return a Boolean primitive as their result</w:t>
+            </w:r>
+          </w:p>
+        </w:tc>
+      </w:tr>
+    </w:tbl>
+    <w:p>
+      <w:pPr>
+        <w:rPr>
+          <w:lang w:val="en-IN"/>
+        </w:rPr>
+      </w:pPr>
     </w:p>
     <w:sectPr>
       <w:pgSz w:w="12240" w:h="15840"/>
@@ -1096,6 +1474,126 @@
     </w:p>
   </w:footnote>
 </w:footnotes>
+</file>
+
+<file path=word/numbering.xml><?xml version="1.0" encoding="utf-8"?>
+<w:numbering xmlns:wpc="http://schemas.microsoft.com/office/word/2010/wordprocessingCanvas" xmlns:cx="http://schemas.microsoft.com/office/drawing/2014/chartex" xmlns:cx1="http://schemas.microsoft.com/office/drawing/2015/9/8/chartex" xmlns:cx2="http://schemas.microsoft.com/office/drawing/2015/10/21/chartex" xmlns:cx3="http://schemas.microsoft.com/office/drawing/2016/5/9/chartex" xmlns:cx4="http://schemas.microsoft.com/office/drawing/2016/5/10/chartex" xmlns:cx5="http://schemas.microsoft.com/office/drawing/2016/5/11/chartex" xmlns:cx6="http://schemas.microsoft.com/office/drawing/2016/5/12/chartex" xmlns:cx7="http://schemas.microsoft.com/office/drawing/2016/5/13/chartex" xmlns:cx8="http://schemas.microsoft.com/office/drawing/2016/5/14/chartex" xmlns:mc="http://schemas.openxmlformats.org/markup-compatibility/2006" xmlns:aink="http://schemas.microsoft.com/office/drawing/2016/ink" xmlns:am3d="http://schemas.microsoft.com/office/drawing/2017/model3d" xmlns:o="urn:schemas-microsoft-com:office:office" xmlns:oel="http://schemas.microsoft.com/office/2019/extlst" xmlns:r="http://schemas.openxmlformats.org/officeDocument/2006/relationships" xmlns:m="http://schemas.openxmlformats.org/officeDocument/2006/math" xmlns:v="urn:schemas-microsoft-com:vml" xmlns:wp14="http://schemas.microsoft.com/office/word/2010/wordprocessingDrawing" xmlns:wp="http://schemas.openxmlformats.org/drawingml/2006/wordprocessingDrawing" xmlns:w10="urn:schemas-microsoft-com:office:word" xmlns:w="http://schemas.openxmlformats.org/wordprocessingml/2006/main" xmlns:w14="http://schemas.microsoft.com/office/word/2010/wordml" xmlns:w15="http://schemas.microsoft.com/office/word/2012/wordml" xmlns:w16cex="http://schemas.microsoft.com/office/word/2018/wordml/cex" xmlns:w16cid="http://schemas.microsoft.com/office/word/2016/wordml/cid" xmlns:w16="http://schemas.microsoft.com/office/word/2018/wordml" xmlns:w16du="http://schemas.microsoft.com/office/word/2023/wordml/word16du" xmlns:w16sdtdh="http://schemas.microsoft.com/office/word/2020/wordml/sdtdatahash" xmlns:w16se="http://schemas.microsoft.com/office/word/2015/wordml/symex" xmlns:wpg="http://schemas.microsoft.com/office/word/2010/wordprocessingGroup" xmlns:wpi="http://schemas.microsoft.com/office/word/2010/wordprocessingInk" xmlns:wne="http://schemas.microsoft.com/office/word/2006/wordml" xmlns:wps="http://schemas.microsoft.com/office/word/2010/wordprocessingShape" mc:Ignorable="w14 w15 w16se w16cid w16 w16cex w16sdtdh w16du wp14">
+  <w:abstractNum w:abstractNumId="0" w15:restartNumberingAfterBreak="0">
+    <w:nsid w:val="586022CF"/>
+    <w:multiLevelType w:val="hybridMultilevel"/>
+    <w:tmpl w:val="A7A28988"/>
+    <w:lvl w:ilvl="0" w:tplc="87C621D0">
+      <w:numFmt w:val="bullet"/>
+      <w:lvlText w:val=""/>
+      <w:lvlJc w:val="left"/>
+      <w:pPr>
+        <w:ind w:left="720" w:hanging="360"/>
+      </w:pPr>
+      <w:rPr>
+        <w:rFonts w:ascii="Wingdings" w:eastAsiaTheme="minorEastAsia" w:hAnsi="Wingdings" w:cstheme="minorBidi" w:hint="default"/>
+      </w:rPr>
+    </w:lvl>
+    <w:lvl w:ilvl="1" w:tplc="04090003" w:tentative="1">
+      <w:start w:val="1"/>
+      <w:numFmt w:val="bullet"/>
+      <w:lvlText w:val="o"/>
+      <w:lvlJc w:val="left"/>
+      <w:pPr>
+        <w:ind w:left="1440" w:hanging="360"/>
+      </w:pPr>
+      <w:rPr>
+        <w:rFonts w:ascii="Courier New" w:hAnsi="Courier New" w:cs="Courier New" w:hint="default"/>
+      </w:rPr>
+    </w:lvl>
+    <w:lvl w:ilvl="2" w:tplc="04090005" w:tentative="1">
+      <w:start w:val="1"/>
+      <w:numFmt w:val="bullet"/>
+      <w:lvlText w:val=""/>
+      <w:lvlJc w:val="left"/>
+      <w:pPr>
+        <w:ind w:left="2160" w:hanging="360"/>
+      </w:pPr>
+      <w:rPr>
+        <w:rFonts w:ascii="Wingdings" w:hAnsi="Wingdings" w:hint="default"/>
+      </w:rPr>
+    </w:lvl>
+    <w:lvl w:ilvl="3" w:tplc="04090001" w:tentative="1">
+      <w:start w:val="1"/>
+      <w:numFmt w:val="bullet"/>
+      <w:lvlText w:val=""/>
+      <w:lvlJc w:val="left"/>
+      <w:pPr>
+        <w:ind w:left="2880" w:hanging="360"/>
+      </w:pPr>
+      <w:rPr>
+        <w:rFonts w:ascii="Symbol" w:hAnsi="Symbol" w:hint="default"/>
+      </w:rPr>
+    </w:lvl>
+    <w:lvl w:ilvl="4" w:tplc="04090003" w:tentative="1">
+      <w:start w:val="1"/>
+      <w:numFmt w:val="bullet"/>
+      <w:lvlText w:val="o"/>
+      <w:lvlJc w:val="left"/>
+      <w:pPr>
+        <w:ind w:left="3600" w:hanging="360"/>
+      </w:pPr>
+      <w:rPr>
+        <w:rFonts w:ascii="Courier New" w:hAnsi="Courier New" w:cs="Courier New" w:hint="default"/>
+      </w:rPr>
+    </w:lvl>
+    <w:lvl w:ilvl="5" w:tplc="04090005" w:tentative="1">
+      <w:start w:val="1"/>
+      <w:numFmt w:val="bullet"/>
+      <w:lvlText w:val=""/>
+      <w:lvlJc w:val="left"/>
+      <w:pPr>
+        <w:ind w:left="4320" w:hanging="360"/>
+      </w:pPr>
+      <w:rPr>
+        <w:rFonts w:ascii="Wingdings" w:hAnsi="Wingdings" w:hint="default"/>
+      </w:rPr>
+    </w:lvl>
+    <w:lvl w:ilvl="6" w:tplc="04090001" w:tentative="1">
+      <w:start w:val="1"/>
+      <w:numFmt w:val="bullet"/>
+      <w:lvlText w:val=""/>
+      <w:lvlJc w:val="left"/>
+      <w:pPr>
+        <w:ind w:left="5040" w:hanging="360"/>
+      </w:pPr>
+      <w:rPr>
+        <w:rFonts w:ascii="Symbol" w:hAnsi="Symbol" w:hint="default"/>
+      </w:rPr>
+    </w:lvl>
+    <w:lvl w:ilvl="7" w:tplc="04090003" w:tentative="1">
+      <w:start w:val="1"/>
+      <w:numFmt w:val="bullet"/>
+      <w:lvlText w:val="o"/>
+      <w:lvlJc w:val="left"/>
+      <w:pPr>
+        <w:ind w:left="5760" w:hanging="360"/>
+      </w:pPr>
+      <w:rPr>
+        <w:rFonts w:ascii="Courier New" w:hAnsi="Courier New" w:cs="Courier New" w:hint="default"/>
+      </w:rPr>
+    </w:lvl>
+    <w:lvl w:ilvl="8" w:tplc="04090005" w:tentative="1">
+      <w:start w:val="1"/>
+      <w:numFmt w:val="bullet"/>
+      <w:lvlText w:val=""/>
+      <w:lvlJc w:val="left"/>
+      <w:pPr>
+        <w:ind w:left="6480" w:hanging="360"/>
+      </w:pPr>
+      <w:rPr>
+        <w:rFonts w:ascii="Wingdings" w:hAnsi="Wingdings" w:hint="default"/>
+      </w:rPr>
+    </w:lvl>
+  </w:abstractNum>
+  <w:num w:numId="1" w16cid:durableId="2135714103">
+    <w:abstractNumId w:val="0"/>
+  </w:num>
+</w:numbering>
 </file>
 
 <file path=word/styles.xml><?xml version="1.0" encoding="utf-8"?>
@@ -1700,7 +2198,6 @@
   <w:style w:type="character" w:default="1" w:styleId="DefaultParagraphFont">
     <w:name w:val="Default Paragraph Font"/>
     <w:uiPriority w:val="1"/>
-    <w:semiHidden/>
     <w:unhideWhenUsed/>
   </w:style>
   <w:style w:type="table" w:default="1" w:styleId="TableNormal">
@@ -2136,6 +2633,25 @@
       <w:spacing w:after="100"/>
       <w:ind w:left="240"/>
     </w:pPr>
+  </w:style>
+  <w:style w:type="table" w:styleId="TableGrid">
+    <w:name w:val="Table Grid"/>
+    <w:basedOn w:val="TableNormal"/>
+    <w:uiPriority w:val="39"/>
+    <w:rsid w:val="00221638"/>
+    <w:pPr>
+      <w:spacing w:after="0" w:line="240" w:lineRule="auto"/>
+    </w:pPr>
+    <w:tblPr>
+      <w:tblBorders>
+        <w:top w:val="single" w:sz="4" w:space="0" w:color="auto"/>
+        <w:left w:val="single" w:sz="4" w:space="0" w:color="auto"/>
+        <w:bottom w:val="single" w:sz="4" w:space="0" w:color="auto"/>
+        <w:right w:val="single" w:sz="4" w:space="0" w:color="auto"/>
+        <w:insideH w:val="single" w:sz="4" w:space="0" w:color="auto"/>
+        <w:insideV w:val="single" w:sz="4" w:space="0" w:color="auto"/>
+      </w:tblBorders>
+    </w:tblPr>
   </w:style>
 </w:styles>
 </file>

</xml_diff>

<commit_message>
Functional composition is tried
</commit_message>
<xml_diff>
--- a/guide.docx
+++ b/guide.docx
@@ -54,7 +54,7 @@
           <w:r>
             <w:fldChar w:fldCharType="separate"/>
           </w:r>
-          <w:hyperlink w:anchor="_Toc184820534" w:history="1">
+          <w:hyperlink w:anchor="_Toc184852696" w:history="1">
             <w:r>
               <w:rPr>
                 <w:rStyle w:val="Hyperlink"/>
@@ -82,7 +82,7 @@
                 <w:noProof/>
                 <w:webHidden/>
               </w:rPr>
-              <w:instrText xml:space="preserve"> PAGEREF _Toc184820534 \h </w:instrText>
+              <w:instrText xml:space="preserve"> PAGEREF _Toc184852696 \h </w:instrText>
             </w:r>
             <w:r>
               <w:rPr>
@@ -123,7 +123,7 @@
               <w:noProof/>
             </w:rPr>
           </w:pPr>
-          <w:hyperlink w:anchor="_Toc184820535" w:history="1">
+          <w:hyperlink w:anchor="_Toc184852697" w:history="1">
             <w:r>
               <w:rPr>
                 <w:rStyle w:val="Hyperlink"/>
@@ -151,7 +151,7 @@
                 <w:noProof/>
                 <w:webHidden/>
               </w:rPr>
-              <w:instrText xml:space="preserve"> PAGEREF _Toc184820535 \h </w:instrText>
+              <w:instrText xml:space="preserve"> PAGEREF _Toc184852697 \h </w:instrText>
             </w:r>
             <w:r>
               <w:rPr>
@@ -192,7 +192,7 @@
               <w:noProof/>
             </w:rPr>
           </w:pPr>
-          <w:hyperlink w:anchor="_Toc184820536" w:history="1">
+          <w:hyperlink w:anchor="_Toc184852698" w:history="1">
             <w:r>
               <w:rPr>
                 <w:rStyle w:val="Hyperlink"/>
@@ -220,7 +220,7 @@
                 <w:noProof/>
                 <w:webHidden/>
               </w:rPr>
-              <w:instrText xml:space="preserve"> PAGEREF _Toc184820536 \h </w:instrText>
+              <w:instrText xml:space="preserve"> PAGEREF _Toc184852698 \h </w:instrText>
             </w:r>
             <w:r>
               <w:rPr>
@@ -261,7 +261,7 @@
               <w:noProof/>
             </w:rPr>
           </w:pPr>
-          <w:hyperlink w:anchor="_Toc184820537" w:history="1">
+          <w:hyperlink w:anchor="_Toc184852699" w:history="1">
             <w:r>
               <w:rPr>
                 <w:rStyle w:val="Hyperlink"/>
@@ -289,7 +289,7 @@
                 <w:noProof/>
                 <w:webHidden/>
               </w:rPr>
-              <w:instrText xml:space="preserve"> PAGEREF _Toc184820537 \h </w:instrText>
+              <w:instrText xml:space="preserve"> PAGEREF _Toc184852699 \h </w:instrText>
             </w:r>
             <w:r>
               <w:rPr>
@@ -330,7 +330,7 @@
               <w:noProof/>
             </w:rPr>
           </w:pPr>
-          <w:hyperlink w:anchor="_Toc184820538" w:history="1">
+          <w:hyperlink w:anchor="_Toc184852700" w:history="1">
             <w:r>
               <w:rPr>
                 <w:rStyle w:val="Hyperlink"/>
@@ -358,7 +358,7 @@
                 <w:noProof/>
                 <w:webHidden/>
               </w:rPr>
-              <w:instrText xml:space="preserve"> PAGEREF _Toc184820538 \h </w:instrText>
+              <w:instrText xml:space="preserve"> PAGEREF _Toc184852700 \h </w:instrText>
             </w:r>
             <w:r>
               <w:rPr>
@@ -399,7 +399,7 @@
               <w:noProof/>
             </w:rPr>
           </w:pPr>
-          <w:hyperlink w:anchor="_Toc184820539" w:history="1">
+          <w:hyperlink w:anchor="_Toc184852701" w:history="1">
             <w:r>
               <w:rPr>
                 <w:rStyle w:val="Hyperlink"/>
@@ -427,7 +427,7 @@
                 <w:noProof/>
                 <w:webHidden/>
               </w:rPr>
-              <w:instrText xml:space="preserve"> PAGEREF _Toc184820539 \h </w:instrText>
+              <w:instrText xml:space="preserve"> PAGEREF _Toc184852701 \h </w:instrText>
             </w:r>
             <w:r>
               <w:rPr>
@@ -448,6 +448,74 @@
                 <w:webHidden/>
               </w:rPr>
               <w:t>5</w:t>
+            </w:r>
+            <w:r>
+              <w:rPr>
+                <w:noProof/>
+                <w:webHidden/>
+              </w:rPr>
+              <w:fldChar w:fldCharType="end"/>
+            </w:r>
+          </w:hyperlink>
+        </w:p>
+        <w:p>
+          <w:pPr>
+            <w:pStyle w:val="TOC2"/>
+            <w:tabs>
+              <w:tab w:val="right" w:leader="dot" w:pos="9350"/>
+            </w:tabs>
+            <w:rPr>
+              <w:noProof/>
+            </w:rPr>
+          </w:pPr>
+          <w:hyperlink w:anchor="_Toc184852702" w:history="1">
+            <w:r>
+              <w:rPr>
+                <w:rStyle w:val="Hyperlink"/>
+                <w:noProof/>
+              </w:rPr>
+              <w:t>Functional Composition</w:t>
+            </w:r>
+            <w:r>
+              <w:rPr>
+                <w:noProof/>
+                <w:webHidden/>
+              </w:rPr>
+              <w:tab/>
+            </w:r>
+            <w:r>
+              <w:rPr>
+                <w:noProof/>
+                <w:webHidden/>
+              </w:rPr>
+              <w:fldChar w:fldCharType="begin"/>
+            </w:r>
+            <w:r>
+              <w:rPr>
+                <w:noProof/>
+                <w:webHidden/>
+              </w:rPr>
+              <w:instrText xml:space="preserve"> PAGEREF _Toc184852702 \h </w:instrText>
+            </w:r>
+            <w:r>
+              <w:rPr>
+                <w:noProof/>
+                <w:webHidden/>
+              </w:rPr>
+            </w:r>
+            <w:r>
+              <w:rPr>
+                <w:noProof/>
+                <w:webHidden/>
+              </w:rPr>
+              <w:fldChar w:fldCharType="separate"/>
+            </w:r>
+            <w:r>
+              <w:rPr>
+                <w:noProof/>
+                <w:webHidden/>
+              </w:rPr>
+              <w:t>6</w:t>
             </w:r>
             <w:r>
               <w:rPr>
@@ -491,7 +559,7 @@
           <w:lang w:val="en-IN"/>
         </w:rPr>
       </w:pPr>
-      <w:bookmarkStart w:id="0" w:name="_Toc184820534"/>
+      <w:bookmarkStart w:id="0" w:name="_Toc184852696"/>
       <w:r>
         <w:rPr>
           <w:lang w:val="en-IN"/>
@@ -508,7 +576,7 @@
           <w:lang w:val="en-IN"/>
         </w:rPr>
       </w:pPr>
-      <w:bookmarkStart w:id="1" w:name="_Toc184820535"/>
+      <w:bookmarkStart w:id="1" w:name="_Toc184852697"/>
       <w:r>
         <w:rPr>
           <w:lang w:val="en-IN"/>
@@ -941,7 +1009,7 @@
           <w:lang w:val="en-IN"/>
         </w:rPr>
       </w:pPr>
-      <w:bookmarkStart w:id="2" w:name="_Toc184820536"/>
+      <w:bookmarkStart w:id="2" w:name="_Toc184852698"/>
       <w:r>
         <w:rPr>
           <w:lang w:val="en-IN"/>
@@ -1020,7 +1088,7 @@
           <w:lang w:val="en-IN"/>
         </w:rPr>
       </w:pPr>
-      <w:bookmarkStart w:id="3" w:name="_Toc184820537"/>
+      <w:bookmarkStart w:id="3" w:name="_Toc184852699"/>
       <w:r>
         <w:rPr>
           <w:lang w:val="en-IN"/>
@@ -1155,7 +1223,7 @@
           <w:lang w:val="en-IN"/>
         </w:rPr>
       </w:pPr>
-      <w:bookmarkStart w:id="4" w:name="_Toc184820538"/>
+      <w:bookmarkStart w:id="4" w:name="_Toc184852700"/>
       <w:r>
         <w:rPr>
           <w:lang w:val="en-IN"/>
@@ -1172,7 +1240,7 @@
           <w:lang w:val="en-IN"/>
         </w:rPr>
       </w:pPr>
-      <w:bookmarkStart w:id="5" w:name="_Toc184820539"/>
+      <w:bookmarkStart w:id="5" w:name="_Toc184852701"/>
       <w:r>
         <w:rPr>
           <w:lang w:val="en-IN"/>
@@ -1416,6 +1484,442 @@
         </w:rPr>
       </w:pPr>
     </w:p>
+    <w:tbl>
+      <w:tblPr>
+        <w:tblStyle w:val="TableGrid"/>
+        <w:tblW w:w="0" w:type="auto"/>
+        <w:tblLook w:val="04A0" w:firstRow="1" w:lastRow="0" w:firstColumn="1" w:lastColumn="0" w:noHBand="0" w:noVBand="1"/>
+      </w:tblPr>
+      <w:tblGrid>
+        <w:gridCol w:w="3116"/>
+        <w:gridCol w:w="3117"/>
+        <w:gridCol w:w="3117"/>
+      </w:tblGrid>
+      <w:tr>
+        <w:tc>
+          <w:tcPr>
+            <w:tcW w:w="3116" w:type="dxa"/>
+          </w:tcPr>
+          <w:p>
+            <w:pPr>
+              <w:rPr>
+                <w:lang w:val="en-IN"/>
+              </w:rPr>
+            </w:pPr>
+            <w:r>
+              <w:rPr>
+                <w:lang w:val="en-IN"/>
+              </w:rPr>
+              <w:t>Fis</w:t>
+            </w:r>
+          </w:p>
+        </w:tc>
+        <w:tc>
+          <w:tcPr>
+            <w:tcW w:w="3117" w:type="dxa"/>
+          </w:tcPr>
+          <w:p>
+            <w:pPr>
+              <w:rPr>
+                <w:lang w:val="en-IN"/>
+              </w:rPr>
+            </w:pPr>
+            <w:r>
+              <w:rPr>
+                <w:lang w:val="en-IN"/>
+              </w:rPr>
+              <w:t>Input</w:t>
+            </w:r>
+          </w:p>
+        </w:tc>
+        <w:tc>
+          <w:tcPr>
+            <w:tcW w:w="3117" w:type="dxa"/>
+          </w:tcPr>
+          <w:p>
+            <w:pPr>
+              <w:rPr>
+                <w:lang w:val="en-IN"/>
+              </w:rPr>
+            </w:pPr>
+            <w:r>
+              <w:rPr>
+                <w:lang w:val="en-IN"/>
+              </w:rPr>
+              <w:t>Output</w:t>
+            </w:r>
+          </w:p>
+        </w:tc>
+      </w:tr>
+      <w:tr>
+        <w:tc>
+          <w:tcPr>
+            <w:tcW w:w="3116" w:type="dxa"/>
+          </w:tcPr>
+          <w:p>
+            <w:pPr>
+              <w:rPr>
+                <w:lang w:val="en-IN"/>
+              </w:rPr>
+            </w:pPr>
+            <w:r>
+              <w:rPr>
+                <w:lang w:val="en-IN"/>
+              </w:rPr>
+              <w:t>Function</w:t>
+            </w:r>
+          </w:p>
+        </w:tc>
+        <w:tc>
+          <w:tcPr>
+            <w:tcW w:w="3117" w:type="dxa"/>
+          </w:tcPr>
+          <w:p>
+            <w:pPr>
+              <w:rPr>
+                <w:lang w:val="en-IN"/>
+              </w:rPr>
+            </w:pPr>
+            <w:r>
+              <w:rPr>
+                <w:lang w:val="en-IN"/>
+              </w:rPr>
+              <w:t>Yes</w:t>
+            </w:r>
+          </w:p>
+        </w:tc>
+        <w:tc>
+          <w:tcPr>
+            <w:tcW w:w="3117" w:type="dxa"/>
+          </w:tcPr>
+          <w:p>
+            <w:pPr>
+              <w:rPr>
+                <w:lang w:val="en-IN"/>
+              </w:rPr>
+            </w:pPr>
+            <w:r>
+              <w:rPr>
+                <w:lang w:val="en-IN"/>
+              </w:rPr>
+              <w:t>Yes</w:t>
+            </w:r>
+          </w:p>
+        </w:tc>
+      </w:tr>
+      <w:tr>
+        <w:tc>
+          <w:tcPr>
+            <w:tcW w:w="3116" w:type="dxa"/>
+          </w:tcPr>
+          <w:p>
+            <w:pPr>
+              <w:rPr>
+                <w:lang w:val="en-IN"/>
+              </w:rPr>
+            </w:pPr>
+            <w:r>
+              <w:rPr>
+                <w:lang w:val="en-IN"/>
+              </w:rPr>
+              <w:t>Consumer</w:t>
+            </w:r>
+          </w:p>
+        </w:tc>
+        <w:tc>
+          <w:tcPr>
+            <w:tcW w:w="3117" w:type="dxa"/>
+          </w:tcPr>
+          <w:p>
+            <w:pPr>
+              <w:rPr>
+                <w:lang w:val="en-IN"/>
+              </w:rPr>
+            </w:pPr>
+            <w:r>
+              <w:rPr>
+                <w:lang w:val="en-IN"/>
+              </w:rPr>
+              <w:t>Yes</w:t>
+            </w:r>
+          </w:p>
+        </w:tc>
+        <w:tc>
+          <w:tcPr>
+            <w:tcW w:w="3117" w:type="dxa"/>
+          </w:tcPr>
+          <w:p>
+            <w:pPr>
+              <w:rPr>
+                <w:lang w:val="en-IN"/>
+              </w:rPr>
+            </w:pPr>
+            <w:r>
+              <w:rPr>
+                <w:lang w:val="en-IN"/>
+              </w:rPr>
+              <w:t>No</w:t>
+            </w:r>
+          </w:p>
+        </w:tc>
+      </w:tr>
+      <w:tr>
+        <w:tc>
+          <w:tcPr>
+            <w:tcW w:w="3116" w:type="dxa"/>
+          </w:tcPr>
+          <w:p>
+            <w:pPr>
+              <w:rPr>
+                <w:lang w:val="en-IN"/>
+              </w:rPr>
+            </w:pPr>
+            <w:r>
+              <w:rPr>
+                <w:lang w:val="en-IN"/>
+              </w:rPr>
+              <w:t>Supplier</w:t>
+            </w:r>
+          </w:p>
+        </w:tc>
+        <w:tc>
+          <w:tcPr>
+            <w:tcW w:w="3117" w:type="dxa"/>
+          </w:tcPr>
+          <w:p>
+            <w:pPr>
+              <w:rPr>
+                <w:lang w:val="en-IN"/>
+              </w:rPr>
+            </w:pPr>
+            <w:r>
+              <w:rPr>
+                <w:lang w:val="en-IN"/>
+              </w:rPr>
+              <w:t>No</w:t>
+            </w:r>
+          </w:p>
+        </w:tc>
+        <w:tc>
+          <w:tcPr>
+            <w:tcW w:w="3117" w:type="dxa"/>
+          </w:tcPr>
+          <w:p>
+            <w:pPr>
+              <w:rPr>
+                <w:lang w:val="en-IN"/>
+              </w:rPr>
+            </w:pPr>
+            <w:r>
+              <w:rPr>
+                <w:lang w:val="en-IN"/>
+              </w:rPr>
+              <w:t>Yes</w:t>
+            </w:r>
+          </w:p>
+        </w:tc>
+      </w:tr>
+      <w:tr>
+        <w:tc>
+          <w:tcPr>
+            <w:tcW w:w="3116" w:type="dxa"/>
+          </w:tcPr>
+          <w:p>
+            <w:pPr>
+              <w:rPr>
+                <w:lang w:val="en-IN"/>
+              </w:rPr>
+            </w:pPr>
+            <w:r>
+              <w:rPr>
+                <w:lang w:val="en-IN"/>
+              </w:rPr>
+              <w:t>Predicate</w:t>
+            </w:r>
+          </w:p>
+        </w:tc>
+        <w:tc>
+          <w:tcPr>
+            <w:tcW w:w="3117" w:type="dxa"/>
+          </w:tcPr>
+          <w:p>
+            <w:pPr>
+              <w:rPr>
+                <w:lang w:val="en-IN"/>
+              </w:rPr>
+            </w:pPr>
+            <w:r>
+              <w:rPr>
+                <w:lang w:val="en-IN"/>
+              </w:rPr>
+              <w:t>Yes</w:t>
+            </w:r>
+          </w:p>
+        </w:tc>
+        <w:tc>
+          <w:tcPr>
+            <w:tcW w:w="3117" w:type="dxa"/>
+          </w:tcPr>
+          <w:p>
+            <w:pPr>
+              <w:rPr>
+                <w:lang w:val="en-IN"/>
+              </w:rPr>
+            </w:pPr>
+            <w:r>
+              <w:rPr>
+                <w:lang w:val="en-IN"/>
+              </w:rPr>
+              <w:t>Yes (true / false)</w:t>
+            </w:r>
+          </w:p>
+        </w:tc>
+      </w:tr>
+    </w:tbl>
+    <w:p>
+      <w:pPr>
+        <w:rPr>
+          <w:lang w:val="en-IN"/>
+        </w:rPr>
+      </w:pPr>
+    </w:p>
+    <w:p>
+      <w:r>
+        <w:rPr>
+          <w:lang w:val="en-IN"/>
+        </w:rPr>
+        <w:t xml:space="preserve">Ref: </w:t>
+      </w:r>
+      <w:r>
+        <w:t>FourTypesFunctionalInterfaces</w:t>
+      </w:r>
+      <w:r>
+        <w:t>.java</w:t>
+      </w:r>
+    </w:p>
+    <w:p>
+      <w:r>
+        <w:br w:type="page"/>
+      </w:r>
+    </w:p>
+    <w:p>
+      <w:pPr>
+        <w:pStyle w:val="Heading2"/>
+      </w:pPr>
+      <w:bookmarkStart w:id="6" w:name="_Toc184852702"/>
+      <w:r>
+        <w:lastRenderedPageBreak/>
+        <w:t>Functional Composition</w:t>
+      </w:r>
+      <w:bookmarkEnd w:id="6"/>
+    </w:p>
+    <w:p>
+      <w:pPr>
+        <w:pStyle w:val="ListParagraph"/>
+        <w:numPr>
+          <w:ilvl w:val="0"/>
+          <w:numId w:val="1"/>
+        </w:numPr>
+      </w:pPr>
+      <w:r>
+        <w:t xml:space="preserve">Combine small functional units into </w:t>
+      </w:r>
+      <w:r>
+        <w:t>bigger</w:t>
+      </w:r>
+      <w:r>
+        <w:t>, more complex tasks</w:t>
+      </w:r>
+    </w:p>
+    <w:p>
+      <w:pPr>
+        <w:pStyle w:val="ListParagraph"/>
+        <w:numPr>
+          <w:ilvl w:val="0"/>
+          <w:numId w:val="1"/>
+        </w:numPr>
+      </w:pPr>
+      <w:r>
+        <w:t>There are 2 ways to address the functional composition,</w:t>
+      </w:r>
+    </w:p>
+    <w:p>
+      <w:pPr>
+        <w:pStyle w:val="ListParagraph"/>
+        <w:numPr>
+          <w:ilvl w:val="1"/>
+          <w:numId w:val="1"/>
+        </w:numPr>
+      </w:pPr>
+      <w:r>
+        <w:t>c</w:t>
+      </w:r>
+      <w:r>
+        <w:t>ompose</w:t>
+      </w:r>
+    </w:p>
+    <w:p>
+      <w:pPr>
+        <w:pStyle w:val="ListParagraph"/>
+        <w:numPr>
+          <w:ilvl w:val="1"/>
+          <w:numId w:val="1"/>
+        </w:numPr>
+      </w:pPr>
+      <w:r>
+        <w:t>andThen</w:t>
+      </w:r>
+    </w:p>
+    <w:p>
+      <w:r>
+        <w:drawing>
+          <wp:inline distT="0" distB="0" distL="0" distR="0" wp14:anchorId="3176715E" wp14:editId="04D7DD16">
+            <wp:extent cx="5943600" cy="2887345"/>
+            <wp:effectExtent l="0" t="0" r="0" b="8255"/>
+            <wp:docPr id="98061918" name="Picture 1"/>
+            <wp:cNvGraphicFramePr>
+              <a:graphicFrameLocks xmlns:a="http://schemas.openxmlformats.org/drawingml/2006/main" noChangeAspect="1"/>
+            </wp:cNvGraphicFramePr>
+            <a:graphic xmlns:a="http://schemas.openxmlformats.org/drawingml/2006/main">
+              <a:graphicData uri="http://schemas.openxmlformats.org/drawingml/2006/picture">
+                <pic:pic xmlns:pic="http://schemas.openxmlformats.org/drawingml/2006/picture">
+                  <pic:nvPicPr>
+                    <pic:cNvPr id="98061918" name=""/>
+                    <pic:cNvPicPr/>
+                  </pic:nvPicPr>
+                  <pic:blipFill>
+                    <a:blip r:embed="rId14"/>
+                    <a:stretch>
+                      <a:fillRect/>
+                    </a:stretch>
+                  </pic:blipFill>
+                  <pic:spPr>
+                    <a:xfrm>
+                      <a:off x="0" y="0"/>
+                      <a:ext cx="5943600" cy="2887345"/>
+                    </a:xfrm>
+                    <a:prstGeom prst="rect">
+                      <a:avLst/>
+                    </a:prstGeom>
+                  </pic:spPr>
+                </pic:pic>
+              </a:graphicData>
+            </a:graphic>
+          </wp:inline>
+        </w:drawing>
+      </w:r>
+    </w:p>
+    <w:p>
+      <w:r>
+        <w:t xml:space="preserve">Ref: </w:t>
+      </w:r>
+      <w:r>
+        <w:t>FunctionalComposition</w:t>
+      </w:r>
+      <w:r>
+        <w:t>.java</w:t>
+      </w:r>
+    </w:p>
     <w:sectPr>
       <w:pgSz w:w="12240" w:h="15840"/>
       <w:pgMar w:top="1440" w:right="1440" w:bottom="1440" w:left="1440" w:header="708" w:footer="708" w:gutter="0"/>
@@ -1493,7 +1997,7 @@
         <w:rFonts w:ascii="Wingdings" w:eastAsiaTheme="minorEastAsia" w:hAnsi="Wingdings" w:cstheme="minorBidi" w:hint="default"/>
       </w:rPr>
     </w:lvl>
-    <w:lvl w:ilvl="1" w:tplc="04090003" w:tentative="1">
+    <w:lvl w:ilvl="1" w:tplc="04090003">
       <w:start w:val="1"/>
       <w:numFmt w:val="bullet"/>
       <w:lvlText w:val="o"/>
@@ -2653,6 +3157,36 @@
       </w:tblBorders>
     </w:tblPr>
   </w:style>
+  <w:style w:type="paragraph" w:styleId="HTMLPreformatted">
+    <w:name w:val="HTML Preformatted"/>
+    <w:basedOn w:val="Normal"/>
+    <w:link w:val="HTMLPreformattedChar"/>
+    <w:uiPriority w:val="99"/>
+    <w:semiHidden/>
+    <w:unhideWhenUsed/>
+    <w:rsid w:val="00042D02"/>
+    <w:pPr>
+      <w:spacing w:after="0" w:line="240" w:lineRule="auto"/>
+    </w:pPr>
+    <w:rPr>
+      <w:rFonts w:ascii="Consolas" w:hAnsi="Consolas"/>
+      <w:sz w:val="20"/>
+      <w:szCs w:val="20"/>
+    </w:rPr>
+  </w:style>
+  <w:style w:type="character" w:customStyle="1" w:styleId="HTMLPreformattedChar">
+    <w:name w:val="HTML Preformatted Char"/>
+    <w:basedOn w:val="DefaultParagraphFont"/>
+    <w:link w:val="HTMLPreformatted"/>
+    <w:uiPriority w:val="99"/>
+    <w:semiHidden/>
+    <w:rsid w:val="00042D02"/>
+    <w:rPr>
+      <w:rFonts w:ascii="Consolas" w:hAnsi="Consolas"/>
+      <w:sz w:val="20"/>
+      <w:szCs w:val="20"/>
+    </w:rPr>
+  </w:style>
 </w:styles>
 </file>
 

</xml_diff>

<commit_message>
doc file is changed
</commit_message>
<xml_diff>
--- a/guide.docx
+++ b/guide.docx
@@ -615,7 +615,78 @@
           <w:lang w:val="en-IN"/>
         </w:rPr>
         <w:tab/>
-        <w:t>mvn archetype:generate -DgroupId=com.javalab -DartifactId=parent-project</w:t>
+      </w:r>
+      <w:proofErr w:type="spellStart"/>
+      <w:r>
+        <w:rPr>
+          <w:lang w:val="en-IN"/>
+        </w:rPr>
+        <w:t>mvn</w:t>
+      </w:r>
+      <w:proofErr w:type="spellEnd"/>
+      <w:r>
+        <w:rPr>
+          <w:lang w:val="en-IN"/>
+        </w:rPr>
+        <w:t xml:space="preserve"> </w:t>
+      </w:r>
+      <w:proofErr w:type="spellStart"/>
+      <w:proofErr w:type="gramStart"/>
+      <w:r>
+        <w:rPr>
+          <w:lang w:val="en-IN"/>
+        </w:rPr>
+        <w:t>archetype:generate</w:t>
+      </w:r>
+      <w:proofErr w:type="spellEnd"/>
+      <w:proofErr w:type="gramEnd"/>
+      <w:r>
+        <w:rPr>
+          <w:lang w:val="en-IN"/>
+        </w:rPr>
+        <w:t xml:space="preserve"> -</w:t>
+      </w:r>
+      <w:proofErr w:type="spellStart"/>
+      <w:r>
+        <w:rPr>
+          <w:lang w:val="en-IN"/>
+        </w:rPr>
+        <w:t>DgroupId</w:t>
+      </w:r>
+      <w:proofErr w:type="spellEnd"/>
+      <w:r>
+        <w:rPr>
+          <w:lang w:val="en-IN"/>
+        </w:rPr>
+        <w:t>=</w:t>
+      </w:r>
+      <w:proofErr w:type="spellStart"/>
+      <w:r>
+        <w:rPr>
+          <w:lang w:val="en-IN"/>
+        </w:rPr>
+        <w:t>com.javalab</w:t>
+      </w:r>
+      <w:proofErr w:type="spellEnd"/>
+      <w:r>
+        <w:rPr>
+          <w:lang w:val="en-IN"/>
+        </w:rPr>
+        <w:t xml:space="preserve"> -</w:t>
+      </w:r>
+      <w:proofErr w:type="spellStart"/>
+      <w:r>
+        <w:rPr>
+          <w:lang w:val="en-IN"/>
+        </w:rPr>
+        <w:t>DartifactId</w:t>
+      </w:r>
+      <w:proofErr w:type="spellEnd"/>
+      <w:r>
+        <w:rPr>
+          <w:lang w:val="en-IN"/>
+        </w:rPr>
+        <w:t>=parent-project</w:t>
       </w:r>
     </w:p>
     <w:p>
@@ -801,7 +872,57 @@
           <w:lang w:val="en-IN"/>
         </w:rPr>
         <w:tab/>
-        <w:t>mvn archetype:generate -DgroupId=com.</w:t>
+      </w:r>
+      <w:proofErr w:type="spellStart"/>
+      <w:r>
+        <w:rPr>
+          <w:lang w:val="en-IN"/>
+        </w:rPr>
+        <w:t>mvn</w:t>
+      </w:r>
+      <w:proofErr w:type="spellEnd"/>
+      <w:r>
+        <w:rPr>
+          <w:lang w:val="en-IN"/>
+        </w:rPr>
+        <w:t xml:space="preserve"> </w:t>
+      </w:r>
+      <w:proofErr w:type="spellStart"/>
+      <w:proofErr w:type="gramStart"/>
+      <w:r>
+        <w:rPr>
+          <w:lang w:val="en-IN"/>
+        </w:rPr>
+        <w:t>archetype:generate</w:t>
+      </w:r>
+      <w:proofErr w:type="spellEnd"/>
+      <w:proofErr w:type="gramEnd"/>
+      <w:r>
+        <w:rPr>
+          <w:lang w:val="en-IN"/>
+        </w:rPr>
+        <w:t xml:space="preserve"> -</w:t>
+      </w:r>
+      <w:proofErr w:type="spellStart"/>
+      <w:r>
+        <w:rPr>
+          <w:lang w:val="en-IN"/>
+        </w:rPr>
+        <w:t>DgroupId</w:t>
+      </w:r>
+      <w:proofErr w:type="spellEnd"/>
+      <w:r>
+        <w:rPr>
+          <w:lang w:val="en-IN"/>
+        </w:rPr>
+        <w:t>=</w:t>
+      </w:r>
+      <w:proofErr w:type="spellStart"/>
+      <w:r>
+        <w:rPr>
+          <w:lang w:val="en-IN"/>
+        </w:rPr>
+        <w:t>com.</w:t>
       </w:r>
       <w:r>
         <w:rPr>
@@ -809,11 +930,26 @@
         </w:rPr>
         <w:t>javalab</w:t>
       </w:r>
-      <w:r>
-        <w:rPr>
-          <w:lang w:val="en-IN"/>
-        </w:rPr>
-        <w:t xml:space="preserve"> -DartifactId=core</w:t>
+      <w:proofErr w:type="spellEnd"/>
+      <w:r>
+        <w:rPr>
+          <w:lang w:val="en-IN"/>
+        </w:rPr>
+        <w:t xml:space="preserve"> -</w:t>
+      </w:r>
+      <w:proofErr w:type="spellStart"/>
+      <w:r>
+        <w:rPr>
+          <w:lang w:val="en-IN"/>
+        </w:rPr>
+        <w:t>DartifactId</w:t>
+      </w:r>
+      <w:proofErr w:type="spellEnd"/>
+      <w:r>
+        <w:rPr>
+          <w:lang w:val="en-IN"/>
+        </w:rPr>
+        <w:t>=core</w:t>
       </w:r>
     </w:p>
     <w:p>
@@ -827,7 +963,57 @@
           <w:lang w:val="en-IN"/>
         </w:rPr>
         <w:tab/>
-        <w:t>mvn archetype:generate -DgroupId=com.</w:t>
+      </w:r>
+      <w:proofErr w:type="spellStart"/>
+      <w:r>
+        <w:rPr>
+          <w:lang w:val="en-IN"/>
+        </w:rPr>
+        <w:t>mvn</w:t>
+      </w:r>
+      <w:proofErr w:type="spellEnd"/>
+      <w:r>
+        <w:rPr>
+          <w:lang w:val="en-IN"/>
+        </w:rPr>
+        <w:t xml:space="preserve"> </w:t>
+      </w:r>
+      <w:proofErr w:type="spellStart"/>
+      <w:proofErr w:type="gramStart"/>
+      <w:r>
+        <w:rPr>
+          <w:lang w:val="en-IN"/>
+        </w:rPr>
+        <w:t>archetype:generate</w:t>
+      </w:r>
+      <w:proofErr w:type="spellEnd"/>
+      <w:proofErr w:type="gramEnd"/>
+      <w:r>
+        <w:rPr>
+          <w:lang w:val="en-IN"/>
+        </w:rPr>
+        <w:t xml:space="preserve"> -</w:t>
+      </w:r>
+      <w:proofErr w:type="spellStart"/>
+      <w:r>
+        <w:rPr>
+          <w:lang w:val="en-IN"/>
+        </w:rPr>
+        <w:t>DgroupId</w:t>
+      </w:r>
+      <w:proofErr w:type="spellEnd"/>
+      <w:r>
+        <w:rPr>
+          <w:lang w:val="en-IN"/>
+        </w:rPr>
+        <w:t>=</w:t>
+      </w:r>
+      <w:proofErr w:type="spellStart"/>
+      <w:r>
+        <w:rPr>
+          <w:lang w:val="en-IN"/>
+        </w:rPr>
+        <w:t>com.</w:t>
       </w:r>
       <w:r>
         <w:rPr>
@@ -835,11 +1021,26 @@
         </w:rPr>
         <w:t>javalab</w:t>
       </w:r>
-      <w:r>
-        <w:rPr>
-          <w:lang w:val="en-IN"/>
-        </w:rPr>
-        <w:t xml:space="preserve"> -DartifactId=api</w:t>
+      <w:proofErr w:type="spellEnd"/>
+      <w:r>
+        <w:rPr>
+          <w:lang w:val="en-IN"/>
+        </w:rPr>
+        <w:t xml:space="preserve"> -</w:t>
+      </w:r>
+      <w:proofErr w:type="spellStart"/>
+      <w:r>
+        <w:rPr>
+          <w:lang w:val="en-IN"/>
+        </w:rPr>
+        <w:t>DartifactId</w:t>
+      </w:r>
+      <w:proofErr w:type="spellEnd"/>
+      <w:r>
+        <w:rPr>
+          <w:lang w:val="en-IN"/>
+        </w:rPr>
+        <w:t>=api</w:t>
       </w:r>
     </w:p>
     <w:p>
@@ -892,7 +1093,35 @@
           <w:lang w:val="en-IN"/>
         </w:rPr>
         <w:tab/>
-        <w:t>&lt;artifactId&gt;parent-project&lt;/artifactId&gt;</w:t>
+        <w:t>&lt;</w:t>
+      </w:r>
+      <w:proofErr w:type="spellStart"/>
+      <w:r>
+        <w:rPr>
+          <w:lang w:val="en-IN"/>
+        </w:rPr>
+        <w:t>artifactId</w:t>
+      </w:r>
+      <w:proofErr w:type="spellEnd"/>
+      <w:r>
+        <w:rPr>
+          <w:lang w:val="en-IN"/>
+        </w:rPr>
+        <w:t>&gt;parent-project&lt;/</w:t>
+      </w:r>
+      <w:proofErr w:type="spellStart"/>
+      <w:r>
+        <w:rPr>
+          <w:lang w:val="en-IN"/>
+        </w:rPr>
+        <w:t>artifactId</w:t>
+      </w:r>
+      <w:proofErr w:type="spellEnd"/>
+      <w:r>
+        <w:rPr>
+          <w:lang w:val="en-IN"/>
+        </w:rPr>
+        <w:t>&gt;</w:t>
       </w:r>
     </w:p>
     <w:p>
@@ -918,7 +1147,49 @@
           <w:lang w:val="en-IN"/>
         </w:rPr>
         <w:tab/>
-        <w:t>&lt;groupId&gt;com.javalab&lt;/groupId&gt;</w:t>
+        <w:t>&lt;</w:t>
+      </w:r>
+      <w:proofErr w:type="spellStart"/>
+      <w:r>
+        <w:rPr>
+          <w:lang w:val="en-IN"/>
+        </w:rPr>
+        <w:t>groupId</w:t>
+      </w:r>
+      <w:proofErr w:type="spellEnd"/>
+      <w:r>
+        <w:rPr>
+          <w:lang w:val="en-IN"/>
+        </w:rPr>
+        <w:t>&gt;</w:t>
+      </w:r>
+      <w:proofErr w:type="spellStart"/>
+      <w:r>
+        <w:rPr>
+          <w:lang w:val="en-IN"/>
+        </w:rPr>
+        <w:t>com.javalab</w:t>
+      </w:r>
+      <w:proofErr w:type="spellEnd"/>
+      <w:r>
+        <w:rPr>
+          <w:lang w:val="en-IN"/>
+        </w:rPr>
+        <w:t>&lt;/</w:t>
+      </w:r>
+      <w:proofErr w:type="spellStart"/>
+      <w:r>
+        <w:rPr>
+          <w:lang w:val="en-IN"/>
+        </w:rPr>
+        <w:t>groupId</w:t>
+      </w:r>
+      <w:proofErr w:type="spellEnd"/>
+      <w:r>
+        <w:rPr>
+          <w:lang w:val="en-IN"/>
+        </w:rPr>
+        <w:t>&gt;</w:t>
       </w:r>
     </w:p>
     <w:p>
@@ -985,8 +1256,16 @@
           <w:rPr>
             <w:rStyle w:val="Hyperlink"/>
           </w:rPr>
-          <w:t>Multi-Module Project with Maven | Baeldung</w:t>
+          <w:t xml:space="preserve">Multi-Module Project with Maven | </w:t>
         </w:r>
+        <w:proofErr w:type="spellStart"/>
+        <w:r>
+          <w:rPr>
+            <w:rStyle w:val="Hyperlink"/>
+          </w:rPr>
+          <w:t>Baeldung</w:t>
+        </w:r>
+        <w:proofErr w:type="spellEnd"/>
       </w:hyperlink>
     </w:p>
     <w:p>
@@ -1049,8 +1328,16 @@
           <w:rPr>
             <w:rStyle w:val="Hyperlink"/>
           </w:rPr>
-          <w:t>Guide to the Fork/Join Framework in Java | Baeldung</w:t>
+          <w:t xml:space="preserve">Guide to the Fork/Join Framework in Java | </w:t>
         </w:r>
+        <w:proofErr w:type="spellStart"/>
+        <w:r>
+          <w:rPr>
+            <w:rStyle w:val="Hyperlink"/>
+          </w:rPr>
+          <w:t>Baeldung</w:t>
+        </w:r>
+        <w:proofErr w:type="spellEnd"/>
       </w:hyperlink>
     </w:p>
     <w:p>
@@ -1064,7 +1351,35 @@
           <w:rPr>
             <w:rStyle w:val="Hyperlink"/>
           </w:rPr>
-          <w:t>Java Fork-Join pool. The purpose of a Fork-Join Pool in Java… | by Gathila Harischandra | Medium</w:t>
+          <w:t xml:space="preserve">Java Fork-Join pool. The purpose of a Fork-Join Pool in Java… | by </w:t>
+        </w:r>
+        <w:proofErr w:type="spellStart"/>
+        <w:r>
+          <w:rPr>
+            <w:rStyle w:val="Hyperlink"/>
+          </w:rPr>
+          <w:t>Gathila</w:t>
+        </w:r>
+        <w:proofErr w:type="spellEnd"/>
+        <w:r>
+          <w:rPr>
+            <w:rStyle w:val="Hyperlink"/>
+          </w:rPr>
+          <w:t xml:space="preserve"> </w:t>
+        </w:r>
+        <w:proofErr w:type="spellStart"/>
+        <w:r>
+          <w:rPr>
+            <w:rStyle w:val="Hyperlink"/>
+          </w:rPr>
+          <w:t>Harischandra</w:t>
+        </w:r>
+        <w:proofErr w:type="spellEnd"/>
+        <w:r>
+          <w:rPr>
+            <w:rStyle w:val="Hyperlink"/>
+          </w:rPr>
+          <w:t xml:space="preserve"> | Medium</w:t>
         </w:r>
       </w:hyperlink>
     </w:p>
@@ -1118,12 +1433,14 @@
       </w:r>
     </w:p>
     <w:p>
+      <w:proofErr w:type="spellStart"/>
       <w:r>
         <w:t>ThreeTypeAccess</w:t>
       </w:r>
       <w:r>
         <w:t>.Java</w:t>
       </w:r>
+      <w:proofErr w:type="spellEnd"/>
       <w:r>
         <w:t xml:space="preserve"> example</w:t>
       </w:r>
@@ -1267,11 +1584,19 @@
         <w:t>40+ functional interfaces are provided OOTB in JDK (</w:t>
       </w:r>
       <w:hyperlink r:id="rId13" w:history="1">
+        <w:proofErr w:type="spellStart"/>
         <w:r>
           <w:rPr>
             <w:rStyle w:val="Hyperlink"/>
           </w:rPr>
-          <w:t>java.util.function (Java SE 23 &amp; JDK 23)</w:t>
+          <w:t>java.util.function</w:t>
+        </w:r>
+        <w:proofErr w:type="spellEnd"/>
+        <w:r>
+          <w:rPr>
+            <w:rStyle w:val="Hyperlink"/>
+          </w:rPr>
+          <w:t xml:space="preserve"> (Java SE 23 &amp; JDK 23)</w:t>
         </w:r>
       </w:hyperlink>
       <w:r>
@@ -1866,9 +2191,11 @@
           <w:numId w:val="1"/>
         </w:numPr>
       </w:pPr>
+      <w:proofErr w:type="spellStart"/>
       <w:r>
         <w:t>andThen</w:t>
       </w:r>
+      <w:proofErr w:type="spellEnd"/>
     </w:p>
     <w:p>
       <w:r>
@@ -1907,6 +2234,233 @@
             </a:graphic>
           </wp:inline>
         </w:drawing>
+      </w:r>
+    </w:p>
+    <w:p>
+      <w:pPr>
+        <w:rPr>
+          <w:b/>
+          <w:bCs/>
+          <w:color w:val="FF0000"/>
+        </w:rPr>
+      </w:pPr>
+      <w:r>
+        <w:rPr>
+          <w:b/>
+          <w:bCs/>
+          <w:color w:val="FF0000"/>
+        </w:rPr>
+        <w:t>Method Signature</w:t>
+      </w:r>
+      <w:r>
+        <w:rPr>
+          <w:b/>
+          <w:bCs/>
+          <w:color w:val="FF0000"/>
+        </w:rPr>
+        <w:tab/>
+      </w:r>
+      <w:r>
+        <w:rPr>
+          <w:b/>
+          <w:bCs/>
+          <w:color w:val="FF0000"/>
+        </w:rPr>
+        <w:tab/>
+      </w:r>
+      <w:r>
+        <w:rPr>
+          <w:b/>
+          <w:bCs/>
+          <w:color w:val="FF0000"/>
+        </w:rPr>
+        <w:tab/>
+      </w:r>
+      <w:r>
+        <w:rPr>
+          <w:b/>
+          <w:bCs/>
+          <w:color w:val="FF0000"/>
+        </w:rPr>
+        <w:tab/>
+      </w:r>
+      <w:r>
+        <w:rPr>
+          <w:b/>
+          <w:bCs/>
+          <w:color w:val="FF0000"/>
+        </w:rPr>
+        <w:tab/>
+      </w:r>
+      <w:r>
+        <w:rPr>
+          <w:b/>
+          <w:bCs/>
+          <w:color w:val="FF0000"/>
+        </w:rPr>
+        <w:tab/>
+      </w:r>
+      <w:r>
+        <w:rPr>
+          <w:b/>
+          <w:bCs/>
+          <w:color w:val="FF0000"/>
+        </w:rPr>
+        <w:t>Type chain</w:t>
+      </w:r>
+    </w:p>
+    <w:p>
+      <w:pPr>
+        <w:rPr>
+          <w:rFonts w:hint="eastAsia"/>
+          <w:lang w:val="fr-FR"/>
+        </w:rPr>
+      </w:pPr>
+      <w:proofErr w:type="spellStart"/>
+      <w:r>
+        <w:rPr>
+          <w:lang w:val="fr-FR"/>
+        </w:rPr>
+        <w:t>Function</w:t>
+      </w:r>
+      <w:proofErr w:type="spellEnd"/>
+      <w:r>
+        <w:rPr>
+          <w:lang w:val="fr-FR"/>
+        </w:rPr>
+        <w:t xml:space="preserve">&lt;V, R&gt; </w:t>
+      </w:r>
+      <w:proofErr w:type="gramStart"/>
+      <w:r>
+        <w:rPr>
+          <w:lang w:val="fr-FR"/>
+        </w:rPr>
+        <w:t>compose(</w:t>
+      </w:r>
+      <w:proofErr w:type="spellStart"/>
+      <w:proofErr w:type="gramEnd"/>
+      <w:r>
+        <w:rPr>
+          <w:lang w:val="fr-FR"/>
+        </w:rPr>
+        <w:t>Function</w:t>
+      </w:r>
+      <w:proofErr w:type="spellEnd"/>
+      <w:r>
+        <w:rPr>
+          <w:lang w:val="fr-FR"/>
+        </w:rPr>
+        <w:t>&lt;V, T&gt;)</w:t>
+      </w:r>
+      <w:r>
+        <w:rPr>
+          <w:lang w:val="fr-FR"/>
+        </w:rPr>
+        <w:tab/>
+      </w:r>
+      <w:r>
+        <w:rPr>
+          <w:lang w:val="fr-FR"/>
+        </w:rPr>
+        <w:tab/>
+      </w:r>
+      <w:r>
+        <w:rPr>
+          <w:lang w:val="fr-FR"/>
+        </w:rPr>
+        <w:tab/>
+      </w:r>
+      <w:r>
+        <w:rPr>
+          <w:rFonts w:hint="eastAsia"/>
+          <w:lang w:val="fr-FR"/>
+        </w:rPr>
+        <w:t xml:space="preserve">V </w:t>
+      </w:r>
+      <w:r>
+        <w:rPr>
+          <w:rFonts w:hint="eastAsia"/>
+          <w:lang w:val="fr-FR"/>
+        </w:rPr>
+        <w:t>→</w:t>
+      </w:r>
+      <w:r>
+        <w:rPr>
+          <w:rFonts w:hint="eastAsia"/>
+          <w:lang w:val="fr-FR"/>
+        </w:rPr>
+        <w:t xml:space="preserve"> T </w:t>
+      </w:r>
+      <w:r>
+        <w:rPr>
+          <w:rFonts w:hint="eastAsia"/>
+          <w:lang w:val="fr-FR"/>
+        </w:rPr>
+        <w:t>→</w:t>
+      </w:r>
+      <w:r>
+        <w:rPr>
+          <w:rFonts w:hint="eastAsia"/>
+          <w:lang w:val="fr-FR"/>
+        </w:rPr>
+        <w:t xml:space="preserve"> R</w:t>
+      </w:r>
+    </w:p>
+    <w:p>
+      <w:r>
+        <w:t xml:space="preserve">Function&lt;T, V&gt; </w:t>
+      </w:r>
+      <w:proofErr w:type="spellStart"/>
+      <w:proofErr w:type="gramStart"/>
+      <w:r>
+        <w:t>andThen</w:t>
+      </w:r>
+      <w:proofErr w:type="spellEnd"/>
+      <w:r>
+        <w:t>(</w:t>
+      </w:r>
+      <w:proofErr w:type="gramEnd"/>
+      <w:r>
+        <w:t>Function&lt;R, V&gt;)</w:t>
+      </w:r>
+      <w:r>
+        <w:tab/>
+      </w:r>
+      <w:r>
+        <w:tab/>
+      </w:r>
+      <w:r>
+        <w:tab/>
+      </w:r>
+      <w:r>
+        <w:rPr>
+          <w:rFonts w:hint="eastAsia"/>
+        </w:rPr>
+        <w:t xml:space="preserve">T </w:t>
+      </w:r>
+      <w:r>
+        <w:rPr>
+          <w:rFonts w:hint="eastAsia"/>
+        </w:rPr>
+        <w:t>→</w:t>
+      </w:r>
+      <w:r>
+        <w:rPr>
+          <w:rFonts w:hint="eastAsia"/>
+        </w:rPr>
+        <w:t xml:space="preserve"> R </w:t>
+      </w:r>
+      <w:r>
+        <w:rPr>
+          <w:rFonts w:hint="eastAsia"/>
+        </w:rPr>
+        <w:t>→</w:t>
+      </w:r>
+      <w:r>
+        <w:rPr>
+          <w:rFonts w:hint="eastAsia"/>
+        </w:rPr>
+        <w:t xml:space="preserve"> V</w:t>
       </w:r>
     </w:p>
     <w:p>

</xml_diff>